<commit_message>
novy soubor grant_projekt_LS_20161026_v1 - po zmenach ve VF
</commit_message>
<xml_diff>
--- a/TS_grantova_zadost_2016.docx
+++ b/TS_grantova_zadost_2016.docx
@@ -2562,6 +2562,7 @@
           <w:rFonts w:ascii="Calibri" w:hAnsi="Calibri" w:cs="Calibri"/>
           <w:sz w:val="22"/>
           <w:szCs w:val="22"/>
+          <w:highlight w:val="yellow"/>
           <w:lang w:val="cs-CZ"/>
         </w:rPr>
       </w:pPr>
@@ -2570,6 +2571,7 @@
           <w:rFonts w:cs="Calibri" w:ascii="Calibri" w:hAnsi="Calibri"/>
           <w:sz w:val="22"/>
           <w:szCs w:val="22"/>
+          <w:highlight w:val="yellow"/>
           <w:lang w:val="cs-CZ"/>
         </w:rPr>
         <w:t>Potřebnost projektu</w:t>
@@ -2590,6 +2592,7 @@
           <w:i/>
           <w:sz w:val="22"/>
           <w:szCs w:val="22"/>
+          <w:highlight w:val="yellow"/>
           <w:lang w:val="cs-CZ"/>
         </w:rPr>
       </w:pPr>
@@ -2599,6 +2602,7 @@
           <w:i/>
           <w:sz w:val="22"/>
           <w:szCs w:val="22"/>
+          <w:highlight w:val="yellow"/>
           <w:lang w:val="cs-CZ"/>
         </w:rPr>
         <w:t>Popište společenský problém, jeho závažnost a společenský prospěch, který chcete přinést. Doložte ověřitelnými ukazateli závažnost problému. Dle potřeby přidejte řádky.</w:t>
@@ -2658,14 +2662,16 @@
                 <w:rFonts w:ascii="Calibri" w:hAnsi="Calibri" w:cs="Calibri"/>
                 <w:sz w:val="22"/>
                 <w:szCs w:val="22"/>
-                <w:lang w:val="cs-CZ"/>
-              </w:rPr>
-            </w:pPr>
-            <w:r>
-              <w:rPr>
-                <w:rFonts w:cs="Calibri" w:ascii="Calibri" w:hAnsi="Calibri"/>
-                <w:sz w:val="22"/>
-                <w:szCs w:val="22"/>
+                <w:highlight w:val="yellow"/>
+                <w:lang w:val="cs-CZ"/>
+              </w:rPr>
+            </w:pPr>
+            <w:r>
+              <w:rPr>
+                <w:rFonts w:cs="Calibri" w:ascii="Calibri" w:hAnsi="Calibri"/>
+                <w:sz w:val="22"/>
+                <w:szCs w:val="22"/>
+                <w:highlight w:val="yellow"/>
                 <w:lang w:val="cs-CZ"/>
               </w:rPr>
               <w:t xml:space="preserve">Ostravský region je známý vysokou mírou znečistění ovzduší, která několikanásobně překračuje republikový průměr. Díky našemu </w:t>
@@ -2675,6 +2681,7 @@
                 <w:rFonts w:cs="Calibri" w:ascii="Calibri" w:hAnsi="Calibri"/>
                 <w:sz w:val="22"/>
                 <w:szCs w:val="22"/>
+                <w:highlight w:val="yellow"/>
                 <w:lang w:val="cs-CZ"/>
               </w:rPr>
               <w:t>například řešení například ve spolupráci se státní správou</w:t>
@@ -2684,6 +2691,7 @@
                 <w:rFonts w:cs="Calibri" w:ascii="Calibri" w:hAnsi="Calibri"/>
                 <w:sz w:val="22"/>
                 <w:szCs w:val="22"/>
+                <w:highlight w:val="yellow"/>
                 <w:lang w:val="cs-CZ"/>
               </w:rPr>
               <w:t xml:space="preserve"> by bylo možné omezit zdravotní dopady na široké spektrum obyvatel </w:t>
@@ -2693,6 +2701,7 @@
                 <w:rFonts w:cs="Calibri" w:ascii="Calibri" w:hAnsi="Calibri"/>
                 <w:sz w:val="22"/>
                 <w:szCs w:val="22"/>
+                <w:highlight w:val="yellow"/>
                 <w:lang w:val="cs-CZ"/>
               </w:rPr>
               <w:t>počínaje dětmi v mateřských školkách.</w:t>
@@ -2706,14 +2715,16 @@
                 <w:rFonts w:ascii="Calibri" w:hAnsi="Calibri" w:cs="Calibri"/>
                 <w:sz w:val="22"/>
                 <w:szCs w:val="22"/>
-                <w:lang w:val="cs-CZ"/>
-              </w:rPr>
-            </w:pPr>
-            <w:r>
-              <w:rPr>
-                <w:rFonts w:cs="Calibri" w:ascii="Calibri" w:hAnsi="Calibri"/>
-                <w:sz w:val="22"/>
-                <w:szCs w:val="22"/>
+                <w:highlight w:val="yellow"/>
+                <w:lang w:val="cs-CZ"/>
+              </w:rPr>
+            </w:pPr>
+            <w:r>
+              <w:rPr>
+                <w:rFonts w:cs="Calibri" w:ascii="Calibri" w:hAnsi="Calibri"/>
+                <w:sz w:val="22"/>
+                <w:szCs w:val="22"/>
+                <w:highlight w:val="yellow"/>
                 <w:lang w:val="cs-CZ"/>
               </w:rPr>
             </w:r>
@@ -2744,14 +2755,16 @@
                 <w:rFonts w:ascii="Calibri" w:hAnsi="Calibri" w:cs="Calibri"/>
                 <w:sz w:val="22"/>
                 <w:szCs w:val="22"/>
-                <w:lang w:val="cs-CZ"/>
-              </w:rPr>
-            </w:pPr>
-            <w:r>
-              <w:rPr>
-                <w:rFonts w:cs="Calibri" w:ascii="Calibri" w:hAnsi="Calibri"/>
-                <w:sz w:val="22"/>
-                <w:szCs w:val="22"/>
+                <w:highlight w:val="yellow"/>
+                <w:lang w:val="cs-CZ"/>
+              </w:rPr>
+            </w:pPr>
+            <w:r>
+              <w:rPr>
+                <w:rFonts w:cs="Calibri" w:ascii="Calibri" w:hAnsi="Calibri"/>
+                <w:sz w:val="22"/>
+                <w:szCs w:val="22"/>
+                <w:highlight w:val="yellow"/>
                 <w:lang w:val="cs-CZ"/>
               </w:rPr>
               <w:t>Příčina</w:t>
@@ -2780,14 +2793,16 @@
                 <w:rFonts w:ascii="Calibri" w:hAnsi="Calibri" w:cs="Calibri"/>
                 <w:sz w:val="22"/>
                 <w:szCs w:val="22"/>
-                <w:lang w:val="cs-CZ"/>
-              </w:rPr>
-            </w:pPr>
-            <w:r>
-              <w:rPr>
-                <w:rFonts w:cs="Calibri" w:ascii="Calibri" w:hAnsi="Calibri"/>
-                <w:sz w:val="22"/>
-                <w:szCs w:val="22"/>
+                <w:highlight w:val="yellow"/>
+                <w:lang w:val="cs-CZ"/>
+              </w:rPr>
+            </w:pPr>
+            <w:r>
+              <w:rPr>
+                <w:rFonts w:cs="Calibri" w:ascii="Calibri" w:hAnsi="Calibri"/>
+                <w:sz w:val="22"/>
+                <w:szCs w:val="22"/>
+                <w:highlight w:val="yellow"/>
                 <w:lang w:val="cs-CZ"/>
               </w:rPr>
               <w:t>Ukazatel</w:t>
@@ -2816,14 +2831,16 @@
                 <w:rFonts w:ascii="Calibri" w:hAnsi="Calibri" w:cs="Calibri"/>
                 <w:sz w:val="22"/>
                 <w:szCs w:val="22"/>
-                <w:lang w:val="cs-CZ"/>
-              </w:rPr>
-            </w:pPr>
-            <w:r>
-              <w:rPr>
-                <w:rFonts w:cs="Calibri" w:ascii="Calibri" w:hAnsi="Calibri"/>
-                <w:sz w:val="22"/>
-                <w:szCs w:val="22"/>
+                <w:highlight w:val="yellow"/>
+                <w:lang w:val="cs-CZ"/>
+              </w:rPr>
+            </w:pPr>
+            <w:r>
+              <w:rPr>
+                <w:rFonts w:cs="Calibri" w:ascii="Calibri" w:hAnsi="Calibri"/>
+                <w:sz w:val="22"/>
+                <w:szCs w:val="22"/>
+                <w:highlight w:val="yellow"/>
                 <w:lang w:val="cs-CZ"/>
               </w:rPr>
               <w:t>Důsledek</w:t>
@@ -2833,6 +2850,7 @@
                 <w:rFonts w:cs="Calibri" w:ascii="Calibri" w:hAnsi="Calibri"/>
                 <w:sz w:val="22"/>
                 <w:szCs w:val="22"/>
+                <w:highlight w:val="yellow"/>
                 <w:lang w:val="cs-CZ"/>
               </w:rPr>
               <w:t xml:space="preserve"> </w:t>
@@ -2863,14 +2881,16 @@
                 <w:rFonts w:ascii="Calibri" w:hAnsi="Calibri" w:cs="Calibri"/>
                 <w:sz w:val="22"/>
                 <w:szCs w:val="22"/>
-                <w:lang w:val="cs-CZ"/>
-              </w:rPr>
-            </w:pPr>
-            <w:r>
-              <w:rPr>
-                <w:rFonts w:cs="Calibri" w:ascii="Calibri" w:hAnsi="Calibri"/>
-                <w:sz w:val="22"/>
-                <w:szCs w:val="22"/>
+                <w:highlight w:val="yellow"/>
+                <w:lang w:val="cs-CZ"/>
+              </w:rPr>
+            </w:pPr>
+            <w:r>
+              <w:rPr>
+                <w:rFonts w:cs="Calibri" w:ascii="Calibri" w:hAnsi="Calibri"/>
+                <w:sz w:val="22"/>
+                <w:szCs w:val="22"/>
+                <w:highlight w:val="yellow"/>
                 <w:lang w:val="cs-CZ"/>
               </w:rPr>
               <w:t>Ukazatel</w:t>
@@ -2903,6 +2923,7 @@
                 <w:rFonts w:ascii="Calibri" w:hAnsi="Calibri" w:cs="Calibri"/>
                 <w:sz w:val="22"/>
                 <w:szCs w:val="22"/>
+                <w:highlight w:val="yellow"/>
                 <w:lang w:val="cs-CZ"/>
               </w:rPr>
             </w:pPr>
@@ -2912,6 +2933,7 @@
                 <w:rFonts w:cs="Calibri" w:ascii="Calibri" w:hAnsi="Calibri"/>
                 <w:sz w:val="22"/>
                 <w:szCs w:val="22"/>
+                <w:highlight w:val="yellow"/>
                 <w:lang w:val="cs-CZ"/>
               </w:rPr>
               <w:t>Polétavý prac</w:t>
@@ -2921,6 +2943,7 @@
                 <w:rFonts w:cs="Calibri" w:ascii="Calibri" w:hAnsi="Calibri"/>
                 <w:sz w:val="22"/>
                 <w:szCs w:val="22"/>
+                <w:highlight w:val="yellow"/>
                 <w:lang w:val="cs-CZ"/>
               </w:rPr>
               <w:t>h</w:t>
@@ -2943,6 +2966,7 @@
                 <w:rFonts w:cs="Calibri" w:ascii="Calibri" w:hAnsi="Calibri"/>
                 <w:sz w:val="22"/>
                 <w:szCs w:val="22"/>
+                <w:highlight w:val="yellow"/>
                 <w:lang w:val="cs-CZ"/>
               </w:rPr>
               <w:t>(</w:t>
@@ -2952,6 +2976,7 @@
                 <w:rFonts w:cs="Calibri" w:ascii="Calibri" w:hAnsi="Calibri"/>
                 <w:sz w:val="22"/>
                 <w:szCs w:val="22"/>
+                <w:highlight w:val="yellow"/>
                 <w:lang w:val="cs-CZ"/>
               </w:rPr>
               <w:t>PM10, PM2.5</w:t>
@@ -2961,6 +2986,7 @@
                 <w:rFonts w:cs="Calibri" w:ascii="Calibri" w:hAnsi="Calibri"/>
                 <w:sz w:val="22"/>
                 <w:szCs w:val="22"/>
+                <w:highlight w:val="yellow"/>
                 <w:lang w:val="cs-CZ"/>
               </w:rPr>
               <w:t xml:space="preserve">), NO2, O3, </w:t>
@@ -2971,6 +2997,7 @@
                 <w:rFonts w:cs="Calibri" w:ascii="Calibri" w:hAnsi="Calibri"/>
                 <w:sz w:val="22"/>
                 <w:szCs w:val="22"/>
+                <w:highlight w:val="yellow"/>
                 <w:lang w:val="cs-CZ"/>
               </w:rPr>
               <w:t>benzo[a]pyren</w:t>
@@ -2981,10 +3008,10 @@
             </w:r>
             <w:r>
               <w:rPr>
-                <w:rStyle w:val="Emphasis"/>
-                <w:rFonts w:cs="Calibri" w:ascii="Calibri" w:hAnsi="Calibri"/>
-                <w:sz w:val="22"/>
-                <w:szCs w:val="22"/>
+                <w:rFonts w:cs="Calibri" w:ascii="Calibri" w:hAnsi="Calibri"/>
+                <w:sz w:val="22"/>
+                <w:szCs w:val="22"/>
+                <w:highlight w:val="yellow"/>
                 <w:lang w:val="cs-CZ"/>
               </w:rPr>
             </w:r>
@@ -3007,29 +3034,38 @@
           <w:p>
             <w:pPr>
               <w:pStyle w:val="TextBody"/>
-              <w:rPr/>
+              <w:rPr>
+                <w:highlight w:val="yellow"/>
+              </w:rPr>
             </w:pPr>
             <w:commentRangeStart w:id="1"/>
             <w:r>
               <w:rPr>
                 <w:rFonts w:cs="Calibri"/>
+                <w:highlight w:val="yellow"/>
                 <w:lang w:val="cs-CZ"/>
               </w:rPr>
               <w:t xml:space="preserve">Index </w:t>
             </w:r>
             <w:r>
-              <w:rPr/>
+              <w:rPr>
+                <w:highlight w:val="yellow"/>
+              </w:rPr>
               <w:t>CAQI</w:t>
             </w:r>
             <w:r>
-              <w:rPr/>
+              <w:rPr>
+                <w:highlight w:val="yellow"/>
+              </w:rPr>
             </w:r>
             <w:commentRangeEnd w:id="1"/>
             <w:r>
               <w:commentReference w:id="1"/>
             </w:r>
             <w:r>
-              <w:rPr/>
+              <w:rPr>
+                <w:highlight w:val="yellow"/>
+              </w:rPr>
               <w:t>;</w:t>
             </w:r>
           </w:p>
@@ -3046,6 +3082,7 @@
                 <w:bCs w:val="false"/>
                 <w:sz w:val="22"/>
                 <w:szCs w:val="22"/>
+                <w:highlight w:val="yellow"/>
                 <w:lang w:val="cs-CZ"/>
               </w:rPr>
               <w:t>- Hodinový index</w:t>
@@ -3057,6 +3094,7 @@
                 <w:bCs w:val="false"/>
                 <w:sz w:val="22"/>
                 <w:szCs w:val="22"/>
+                <w:highlight w:val="yellow"/>
                 <w:lang w:val="cs-CZ"/>
               </w:rPr>
               <w:br/>
@@ -3076,6 +3114,7 @@
                 <w:bCs w:val="false"/>
                 <w:sz w:val="22"/>
                 <w:szCs w:val="22"/>
+                <w:highlight w:val="yellow"/>
                 <w:lang w:val="cs-CZ"/>
               </w:rPr>
               <w:t xml:space="preserve">- </w:t>
@@ -3088,6 +3127,7 @@
                 <w:bCs w:val="false"/>
                 <w:sz w:val="22"/>
                 <w:szCs w:val="22"/>
+                <w:highlight w:val="yellow"/>
               </w:rPr>
               <w:t>Denní index</w:t>
             </w:r>
@@ -3098,6 +3138,7 @@
                 <w:bCs w:val="false"/>
                 <w:sz w:val="22"/>
                 <w:szCs w:val="22"/>
+                <w:highlight w:val="yellow"/>
               </w:rPr>
               <w:br/>
               <w:t>vyjadřuje celkový stav znečištění ovzduší za včerejší den, je založený na denních hodnotách a je aktualizovaný jednou denně</w:t>
@@ -3116,6 +3157,7 @@
                 <w:bCs w:val="false"/>
                 <w:sz w:val="22"/>
                 <w:szCs w:val="22"/>
+                <w:highlight w:val="yellow"/>
               </w:rPr>
               <w:t>- Roční index</w:t>
             </w:r>
@@ -3126,6 +3168,7 @@
                 <w:bCs w:val="false"/>
                 <w:sz w:val="22"/>
                 <w:szCs w:val="22"/>
+                <w:highlight w:val="yellow"/>
               </w:rPr>
               <w:br/>
               <w:t xml:space="preserve">představuje všeobecnější podmínky kvality ovzduší ve městě během celého roku a umožňuje srovnání s evropskými normami. Tento index je založený na ročních průměrech koncentrací znečišťujících látek a srovnatelný s ročními limity. Je aktualizován jednou ročně. </w:t>
@@ -3134,14 +3177,20 @@
           <w:p>
             <w:pPr>
               <w:pStyle w:val="TextBody"/>
-              <w:rPr/>
-            </w:pPr>
-            <w:r>
-              <w:rPr/>
+              <w:rPr>
+                <w:highlight w:val="yellow"/>
+              </w:rPr>
+            </w:pPr>
+            <w:r>
+              <w:rPr>
+                <w:highlight w:val="yellow"/>
+              </w:rPr>
               <w:commentReference w:id="2"/>
             </w:r>
             <w:r>
-              <w:rPr/>
+              <w:rPr>
+                <w:highlight w:val="yellow"/>
+              </w:rPr>
               <w:t>Denní hodnoty dat měřených veličin z CHMU</w:t>
             </w:r>
           </w:p>
@@ -3165,38 +3214,54 @@
               <w:pStyle w:val="Normal"/>
               <w:snapToGrid w:val="false"/>
               <w:spacing w:lineRule="auto" w:line="276"/>
-              <w:rPr/>
+              <w:rPr>
+                <w:highlight w:val="yellow"/>
+              </w:rPr>
             </w:pPr>
             <w:commentRangeStart w:id="3"/>
             <w:r>
-              <w:rPr/>
+              <w:rPr>
+                <w:highlight w:val="yellow"/>
+              </w:rPr>
               <w:t>zvýšený</w:t>
             </w:r>
             <w:r>
-              <w:rPr/>
+              <w:rPr>
+                <w:highlight w:val="yellow"/>
+              </w:rPr>
             </w:r>
             <w:commentRangeEnd w:id="3"/>
             <w:r>
               <w:commentReference w:id="3"/>
             </w:r>
             <w:r>
-              <w:rPr/>
+              <w:rPr>
+                <w:highlight w:val="yellow"/>
+              </w:rPr>
               <w:t xml:space="preserve"> výskyt alergií, imunodeficiencí a onemocnění dýchacích cest u dětí; nepříznivý vliv prostředí na těhotné ženy </w:t>
             </w:r>
             <w:r>
-              <w:rPr/>
+              <w:rPr>
+                <w:highlight w:val="yellow"/>
+              </w:rPr>
               <w:t>který je</w:t>
             </w:r>
             <w:r>
-              <w:rPr/>
+              <w:rPr>
+                <w:highlight w:val="yellow"/>
+              </w:rPr>
               <w:t xml:space="preserve"> považován za příčinu výskytu vývojových vrozených vad u narozených dětí a velkého počtu dětí s nízkou porodní hmotností. Odborníci současně pozorovali, že průměrná délka lidského života nedosa</w:t>
             </w:r>
             <w:r>
-              <w:rPr/>
+              <w:rPr>
+                <w:highlight w:val="yellow"/>
+              </w:rPr>
               <w:t>hujíc</w:t>
             </w:r>
             <w:r>
-              <w:rPr/>
+              <w:rPr>
+                <w:highlight w:val="yellow"/>
+              </w:rPr>
               <w:t xml:space="preserve"> celostátního průměru.</w:t>
             </w:r>
           </w:p>
@@ -3345,6 +3410,7 @@
                 <w:rFonts w:cs="Calibri" w:ascii="Calibri" w:hAnsi="Calibri"/>
                 <w:sz w:val="22"/>
                 <w:szCs w:val="22"/>
+                <w:highlight w:val="yellow"/>
                 <w:lang w:val="cs-CZ"/>
               </w:rPr>
               <w:t xml:space="preserve"> </w:t>
@@ -3374,14 +3440,16 @@
                 <w:rFonts w:ascii="Calibri" w:hAnsi="Calibri" w:cs="Calibri"/>
                 <w:sz w:val="22"/>
                 <w:szCs w:val="22"/>
-                <w:lang w:val="cs-CZ"/>
-              </w:rPr>
-            </w:pPr>
-            <w:r>
-              <w:rPr>
-                <w:rFonts w:cs="Calibri" w:ascii="Calibri" w:hAnsi="Calibri"/>
-                <w:sz w:val="22"/>
-                <w:szCs w:val="22"/>
+                <w:highlight w:val="yellow"/>
+                <w:lang w:val="cs-CZ"/>
+              </w:rPr>
+            </w:pPr>
+            <w:r>
+              <w:rPr>
+                <w:rFonts w:cs="Calibri" w:ascii="Calibri" w:hAnsi="Calibri"/>
+                <w:sz w:val="22"/>
+                <w:szCs w:val="22"/>
+                <w:highlight w:val="yellow"/>
                 <w:lang w:val="cs-CZ"/>
               </w:rPr>
             </w:r>
@@ -3410,14 +3478,16 @@
                 <w:rFonts w:ascii="Calibri" w:hAnsi="Calibri" w:cs="Calibri"/>
                 <w:sz w:val="22"/>
                 <w:szCs w:val="22"/>
-                <w:lang w:val="cs-CZ"/>
-              </w:rPr>
-            </w:pPr>
-            <w:r>
-              <w:rPr>
-                <w:rFonts w:cs="Calibri" w:ascii="Calibri" w:hAnsi="Calibri"/>
-                <w:sz w:val="22"/>
-                <w:szCs w:val="22"/>
+                <w:highlight w:val="yellow"/>
+                <w:lang w:val="cs-CZ"/>
+              </w:rPr>
+            </w:pPr>
+            <w:r>
+              <w:rPr>
+                <w:rFonts w:cs="Calibri" w:ascii="Calibri" w:hAnsi="Calibri"/>
+                <w:sz w:val="22"/>
+                <w:szCs w:val="22"/>
+                <w:highlight w:val="yellow"/>
                 <w:lang w:val="cs-CZ"/>
               </w:rPr>
             </w:r>
@@ -3448,14 +3518,16 @@
                 <w:rFonts w:ascii="Calibri" w:hAnsi="Calibri" w:cs="Calibri"/>
                 <w:sz w:val="22"/>
                 <w:szCs w:val="22"/>
-                <w:lang w:val="cs-CZ"/>
-              </w:rPr>
-            </w:pPr>
-            <w:r>
-              <w:rPr>
-                <w:rFonts w:cs="Calibri" w:ascii="Calibri" w:hAnsi="Calibri"/>
-                <w:sz w:val="22"/>
-                <w:szCs w:val="22"/>
+                <w:highlight w:val="yellow"/>
+                <w:lang w:val="cs-CZ"/>
+              </w:rPr>
+            </w:pPr>
+            <w:r>
+              <w:rPr>
+                <w:rFonts w:cs="Calibri" w:ascii="Calibri" w:hAnsi="Calibri"/>
+                <w:sz w:val="22"/>
+                <w:szCs w:val="22"/>
+                <w:highlight w:val="yellow"/>
                 <w:lang w:val="cs-CZ"/>
               </w:rPr>
             </w:r>
@@ -3486,14 +3558,16 @@
                 <w:rFonts w:ascii="Calibri" w:hAnsi="Calibri" w:cs="Calibri"/>
                 <w:sz w:val="22"/>
                 <w:szCs w:val="22"/>
-                <w:lang w:val="cs-CZ"/>
-              </w:rPr>
-            </w:pPr>
-            <w:r>
-              <w:rPr>
-                <w:rFonts w:cs="Calibri" w:ascii="Calibri" w:hAnsi="Calibri"/>
-                <w:sz w:val="22"/>
-                <w:szCs w:val="22"/>
+                <w:highlight w:val="yellow"/>
+                <w:lang w:val="cs-CZ"/>
+              </w:rPr>
+            </w:pPr>
+            <w:r>
+              <w:rPr>
+                <w:rFonts w:cs="Calibri" w:ascii="Calibri" w:hAnsi="Calibri"/>
+                <w:sz w:val="22"/>
+                <w:szCs w:val="22"/>
+                <w:highlight w:val="yellow"/>
                 <w:lang w:val="cs-CZ"/>
               </w:rPr>
             </w:r>
@@ -3521,14 +3595,16 @@
                 <w:rFonts w:ascii="Calibri" w:hAnsi="Calibri" w:cs="Calibri"/>
                 <w:sz w:val="22"/>
                 <w:szCs w:val="22"/>
-                <w:lang w:val="cs-CZ"/>
-              </w:rPr>
-            </w:pPr>
-            <w:r>
-              <w:rPr>
-                <w:rFonts w:cs="Calibri" w:ascii="Calibri" w:hAnsi="Calibri"/>
-                <w:sz w:val="22"/>
-                <w:szCs w:val="22"/>
+                <w:highlight w:val="yellow"/>
+                <w:lang w:val="cs-CZ"/>
+              </w:rPr>
+            </w:pPr>
+            <w:r>
+              <w:rPr>
+                <w:rFonts w:cs="Calibri" w:ascii="Calibri" w:hAnsi="Calibri"/>
+                <w:sz w:val="22"/>
+                <w:szCs w:val="22"/>
+                <w:highlight w:val="yellow"/>
                 <w:lang w:val="cs-CZ"/>
               </w:rPr>
             </w:r>
@@ -3556,14 +3632,16 @@
                 <w:rFonts w:ascii="Calibri" w:hAnsi="Calibri" w:cs="Calibri"/>
                 <w:sz w:val="22"/>
                 <w:szCs w:val="22"/>
-                <w:lang w:val="cs-CZ"/>
-              </w:rPr>
-            </w:pPr>
-            <w:r>
-              <w:rPr>
-                <w:rFonts w:cs="Calibri" w:ascii="Calibri" w:hAnsi="Calibri"/>
-                <w:sz w:val="22"/>
-                <w:szCs w:val="22"/>
+                <w:highlight w:val="yellow"/>
+                <w:lang w:val="cs-CZ"/>
+              </w:rPr>
+            </w:pPr>
+            <w:r>
+              <w:rPr>
+                <w:rFonts w:cs="Calibri" w:ascii="Calibri" w:hAnsi="Calibri"/>
+                <w:sz w:val="22"/>
+                <w:szCs w:val="22"/>
+                <w:highlight w:val="yellow"/>
                 <w:lang w:val="cs-CZ"/>
               </w:rPr>
             </w:r>
@@ -3593,14 +3671,16 @@
                 <w:rFonts w:ascii="Calibri" w:hAnsi="Calibri" w:cs="Calibri"/>
                 <w:sz w:val="22"/>
                 <w:szCs w:val="22"/>
-                <w:lang w:val="cs-CZ"/>
-              </w:rPr>
-            </w:pPr>
-            <w:r>
-              <w:rPr>
-                <w:rFonts w:cs="Calibri" w:ascii="Calibri" w:hAnsi="Calibri"/>
-                <w:sz w:val="22"/>
-                <w:szCs w:val="22"/>
+                <w:highlight w:val="yellow"/>
+                <w:lang w:val="cs-CZ"/>
+              </w:rPr>
+            </w:pPr>
+            <w:r>
+              <w:rPr>
+                <w:rFonts w:cs="Calibri" w:ascii="Calibri" w:hAnsi="Calibri"/>
+                <w:sz w:val="22"/>
+                <w:szCs w:val="22"/>
+                <w:highlight w:val="yellow"/>
                 <w:lang w:val="cs-CZ"/>
               </w:rPr>
             </w:r>
@@ -3618,6 +3698,7 @@
           <w:b/>
           <w:sz w:val="22"/>
           <w:szCs w:val="22"/>
+          <w:highlight w:val="yellow"/>
           <w:lang w:val="cs-CZ"/>
         </w:rPr>
       </w:pPr>
@@ -3627,6 +3708,7 @@
           <w:b/>
           <w:sz w:val="22"/>
           <w:szCs w:val="22"/>
+          <w:highlight w:val="yellow"/>
           <w:lang w:val="cs-CZ"/>
         </w:rPr>
       </w:r>
@@ -5814,12 +5896,10 @@
                 <w:t>https://www.it4i.cz/</w:t>
               </w:r>
             </w:hyperlink>
-            <w:hyperlink r:id="rId4">
-              <w:r>
-                <w:rPr/>
-                <w:t>).</w:t>
-              </w:r>
-            </w:hyperlink>
+            <w:r>
+              <w:rPr/>
+              <w:t>).</w:t>
+            </w:r>
           </w:p>
           <w:p>
             <w:pPr>
@@ -5855,7 +5935,7 @@
               <w:rPr/>
               <w:t xml:space="preserve"> se poskytnout know-how a zázemí pro testování letecké platformy. </w:t>
             </w:r>
-            <w:hyperlink r:id="rId5">
+            <w:hyperlink r:id="rId4">
               <w:r>
                 <w:rPr>
                   <w:rStyle w:val="InternetLink"/>
@@ -5965,7 +6045,7 @@
               <w:pStyle w:val="Normal"/>
               <w:numPr>
                 <w:ilvl w:val="0"/>
-                <w:numId w:val="5"/>
+                <w:numId w:val="4"/>
               </w:numPr>
               <w:snapToGrid w:val="false"/>
               <w:spacing w:lineRule="auto" w:line="276"/>
@@ -5991,7 +6071,7 @@
               <w:pStyle w:val="Normal"/>
               <w:numPr>
                 <w:ilvl w:val="0"/>
-                <w:numId w:val="5"/>
+                <w:numId w:val="4"/>
               </w:numPr>
               <w:snapToGrid w:val="false"/>
               <w:spacing w:lineRule="auto" w:line="276"/>
@@ -6017,7 +6097,7 @@
               <w:pStyle w:val="Normal"/>
               <w:numPr>
                 <w:ilvl w:val="0"/>
-                <w:numId w:val="5"/>
+                <w:numId w:val="4"/>
               </w:numPr>
               <w:snapToGrid w:val="false"/>
               <w:spacing w:lineRule="auto" w:line="276"/>
@@ -6043,7 +6123,7 @@
               <w:pStyle w:val="Normal"/>
               <w:numPr>
                 <w:ilvl w:val="0"/>
-                <w:numId w:val="5"/>
+                <w:numId w:val="4"/>
               </w:numPr>
               <w:snapToGrid w:val="false"/>
               <w:spacing w:lineRule="auto" w:line="276"/>
@@ -6212,7 +6292,7 @@
               <w:pStyle w:val="Normal"/>
               <w:numPr>
                 <w:ilvl w:val="0"/>
-                <w:numId w:val="4"/>
+                <w:numId w:val="5"/>
               </w:numPr>
               <w:rPr/>
             </w:pPr>
@@ -6230,7 +6310,7 @@
               <w:pStyle w:val="Normal"/>
               <w:numPr>
                 <w:ilvl w:val="0"/>
-                <w:numId w:val="4"/>
+                <w:numId w:val="5"/>
               </w:numPr>
               <w:rPr/>
             </w:pPr>
@@ -6248,7 +6328,7 @@
               <w:pStyle w:val="Normal"/>
               <w:numPr>
                 <w:ilvl w:val="0"/>
-                <w:numId w:val="4"/>
+                <w:numId w:val="5"/>
               </w:numPr>
               <w:rPr/>
             </w:pPr>
@@ -6274,7 +6354,7 @@
               <w:pStyle w:val="Normal"/>
               <w:numPr>
                 <w:ilvl w:val="0"/>
-                <w:numId w:val="4"/>
+                <w:numId w:val="5"/>
               </w:numPr>
               <w:rPr/>
             </w:pPr>
@@ -6292,7 +6372,7 @@
               <w:pStyle w:val="Normal"/>
               <w:numPr>
                 <w:ilvl w:val="0"/>
-                <w:numId w:val="4"/>
+                <w:numId w:val="5"/>
               </w:numPr>
               <w:rPr/>
             </w:pPr>
@@ -6310,7 +6390,7 @@
               <w:pStyle w:val="Normal"/>
               <w:numPr>
                 <w:ilvl w:val="0"/>
-                <w:numId w:val="4"/>
+                <w:numId w:val="5"/>
               </w:numPr>
               <w:rPr/>
             </w:pPr>
@@ -6332,7 +6412,7 @@
               <w:pStyle w:val="Normal"/>
               <w:numPr>
                 <w:ilvl w:val="0"/>
-                <w:numId w:val="4"/>
+                <w:numId w:val="5"/>
               </w:numPr>
               <w:rPr/>
             </w:pPr>
@@ -6346,7 +6426,7 @@
               <w:pStyle w:val="Normal"/>
               <w:numPr>
                 <w:ilvl w:val="0"/>
-                <w:numId w:val="4"/>
+                <w:numId w:val="5"/>
               </w:numPr>
               <w:rPr/>
             </w:pPr>
@@ -6360,7 +6440,7 @@
               <w:pStyle w:val="Normal"/>
               <w:numPr>
                 <w:ilvl w:val="0"/>
-                <w:numId w:val="4"/>
+                <w:numId w:val="5"/>
               </w:numPr>
               <w:rPr/>
             </w:pPr>
@@ -8717,6 +8797,7 @@
                 <w:rFonts w:ascii="Calibri" w:hAnsi="Calibri" w:cs="Calibri"/>
                 <w:sz w:val="22"/>
                 <w:szCs w:val="22"/>
+                <w:highlight w:val="yellow"/>
                 <w:lang w:val="cs-CZ"/>
               </w:rPr>
             </w:pPr>
@@ -9059,7 +9140,7 @@
                               </w:rPr>
                               <w:t>íky spolupráci s neziskovou organizací Čisté nebe, o.p.s. (</w:t>
                             </w:r>
-                            <w:hyperlink r:id="rId6">
+                            <w:hyperlink r:id="rId5">
                               <w:r>
                                 <w:rPr>
                                   <w:rStyle w:val="InternetLink"/>
@@ -9220,7 +9301,7 @@
                               </w:rPr>
                               <w:t>jmenovitě projekt FajnOVA!!! (</w:t>
                             </w:r>
-                            <w:hyperlink r:id="rId7">
+                            <w:hyperlink r:id="rId6">
                               <w:r>
                                 <w:rPr>
                                   <w:rStyle w:val="InternetLink"/>
@@ -9331,7 +9412,7 @@
                               </w:rPr>
                               <w:t>skou a Slezskou Univerzitou v Opavě, a možné využití modelů, dat a dalších možností Národního Superpočítačového Centra (</w:t>
                             </w:r>
-                            <w:hyperlink r:id="rId8">
+                            <w:hyperlink r:id="rId7">
                               <w:r>
                                 <w:rPr>
                                   <w:rStyle w:val="InternetLink"/>
@@ -9598,7 +9679,7 @@
                         </w:rPr>
                         <w:t>íky spolupráci s neziskovou organizací Čisté nebe, o.p.s. (</w:t>
                       </w:r>
-                      <w:hyperlink r:id="rId9">
+                      <w:hyperlink r:id="rId8">
                         <w:r>
                           <w:rPr>
                             <w:rStyle w:val="InternetLink"/>
@@ -9759,7 +9840,7 @@
                         </w:rPr>
                         <w:t>jmenovitě projekt FajnOVA!!! (</w:t>
                       </w:r>
-                      <w:hyperlink r:id="rId10">
+                      <w:hyperlink r:id="rId9">
                         <w:r>
                           <w:rPr>
                             <w:rStyle w:val="InternetLink"/>
@@ -9870,7 +9951,7 @@
                         </w:rPr>
                         <w:t>skou a Slezskou Univerzitou v Opavě, a možné využití modelů, dat a dalších možností Národního Superpočítačového Centra (</w:t>
                       </w:r>
-                      <w:hyperlink r:id="rId11">
+                      <w:hyperlink r:id="rId10">
                         <w:r>
                           <w:rPr>
                             <w:rStyle w:val="InternetLink"/>
@@ -13284,8 +13365,8 @@
       </w:r>
     </w:p>
     <w:sectPr>
-      <w:headerReference w:type="default" r:id="rId12"/>
-      <w:footerReference w:type="default" r:id="rId13"/>
+      <w:headerReference w:type="default" r:id="rId11"/>
+      <w:footerReference w:type="default" r:id="rId12"/>
       <w:type w:val="nextPage"/>
       <w:pgSz w:w="11906" w:h="16838"/>
       <w:pgMar w:left="1417" w:right="1417" w:header="708" w:top="1417" w:footer="306" w:bottom="1417" w:gutter="0"/>
@@ -13301,72 +13382,6 @@
 <file path=word/comments.xml><?xml version="1.0" encoding="utf-8"?>
 <w:comments xmlns:o="urn:schemas-microsoft-com:office:office" xmlns:r="http://schemas.openxmlformats.org/officeDocument/2006/relationships" xmlns:v="urn:schemas-microsoft-com:vml" xmlns:w="http://schemas.openxmlformats.org/wordprocessingml/2006/main" xmlns:w10="urn:schemas-microsoft-com:office:word" xmlns:wp="http://schemas.openxmlformats.org/drawingml/2006/wordprocessingDrawing" xmlns:wps="http://schemas.microsoft.com/office/word/2010/wordprocessingShape" xmlns:wpg="http://schemas.microsoft.com/office/word/2010/wordprocessingGroup" xmlns:mc="http://schemas.openxmlformats.org/markup-compatibility/2006" xmlns:wp14="http://schemas.microsoft.com/office/word/2010/wordprocessingDrawing" xmlns:w14="http://schemas.microsoft.com/office/word/2010/wordml" mc:Ignorable="w14 wp14">
   <w:comment w:id="0" w:author="Tomas Petru" w:date="2016-10-25T12:13:12Z" w:initials="TP">
-    <w:p>
-      <w:r>
-        <w:rPr>
-          <w:rFonts w:ascii="Liberation Serif" w:hAnsi="Liberation Serif" w:eastAsia="Droid Sans Fallback" w:cs="DejaVu Sans"/>
-          <w:b w:val="false"/>
-          <w:bCs w:val="false"/>
-          <w:i w:val="false"/>
-          <w:iCs w:val="false"/>
-          <w:caps w:val="false"/>
-          <w:smallCaps w:val="false"/>
-          <w:strike w:val="false"/>
-          <w:dstrike w:val="false"/>
-          <w:outline w:val="false"/>
-          <w:shadow w:val="false"/>
-          <w:emboss w:val="false"/>
-          <w:imprint w:val="false"/>
-          <w:color w:val="auto"/>
-          <w:spacing w:val="0"/>
-          <w:w w:val="100"/>
-          <w:position w:val="0"/>
-          <w:sz w:val="20"/>
-          <w:sz w:val="20"/>
-          <w:szCs w:val="24"/>
-          <w:u w:val="none"/>
-          <w:vertAlign w:val="baseline"/>
-          <w:em w:val="none"/>
-          <w:lang w:val="cs-CZ" w:eastAsia="zh-CN" w:bidi="hi-IN"/>
-        </w:rPr>
-        <w:t>Může upřesnit Anička a čisté nebe?</w:t>
-      </w:r>
-    </w:p>
-  </w:comment>
-  <w:comment w:id="1" w:author="Tomas Petru" w:date="2016-10-25T12:02:46Z" w:initials="TP">
-    <w:p>
-      <w:r>
-        <w:rPr>
-          <w:rFonts w:ascii="Liberation Serif" w:hAnsi="Liberation Serif" w:eastAsia="Droid Sans Fallback" w:cs="DejaVu Sans"/>
-          <w:b w:val="false"/>
-          <w:bCs w:val="false"/>
-          <w:i w:val="false"/>
-          <w:iCs w:val="false"/>
-          <w:caps w:val="false"/>
-          <w:smallCaps w:val="false"/>
-          <w:strike w:val="false"/>
-          <w:dstrike w:val="false"/>
-          <w:outline w:val="false"/>
-          <w:shadow w:val="false"/>
-          <w:emboss w:val="false"/>
-          <w:imprint w:val="false"/>
-          <w:color w:val="auto"/>
-          <w:spacing w:val="0"/>
-          <w:w w:val="100"/>
-          <w:position w:val="0"/>
-          <w:sz w:val="20"/>
-          <w:sz w:val="20"/>
-          <w:szCs w:val="24"/>
-          <w:u w:val="none"/>
-          <w:vertAlign w:val="baseline"/>
-          <w:em w:val="none"/>
-          <w:lang w:val="en-US" w:eastAsia="zh-CN" w:bidi="hi-IN"/>
-        </w:rPr>
-        <w:t>http://www.airqualitynow.eu/cz/about_indices_definition.php</w:t>
-      </w:r>
-    </w:p>
-  </w:comment>
-  <w:comment w:id="2" w:author="Tomas Petru" w:date="2016-10-23T20:39:49Z" w:initials="TP">
     <w:p>
       <w:r>
         <w:rPr>
@@ -13394,11 +13409,11 @@
           <w:em w:val="none"/>
           <w:lang w:val="cs-CZ" w:eastAsia="zh-CN" w:bidi="hi-IN"/>
         </w:rPr>
-        <w:t>Doplnit link na konkrétní data v čase</w:t>
+        <w:t>Může upřesnit Anička a čisté nebe?</w:t>
       </w:r>
     </w:p>
   </w:comment>
-  <w:comment w:id="3" w:author="Tomas Petru" w:date="2016-10-25T12:11:30Z" w:initials="TP">
+  <w:comment w:id="1" w:author="Tomas Petru" w:date="2016-10-25T12:02:46Z" w:initials="TP">
     <w:p>
       <w:r>
         <w:rPr>
@@ -13420,18 +13435,17 @@
           <w:w w:val="100"/>
           <w:position w:val="0"/>
           <w:sz w:val="20"/>
-          <w:sz w:val="20"/>
           <w:szCs w:val="24"/>
           <w:u w:val="none"/>
           <w:vertAlign w:val="baseline"/>
           <w:em w:val="none"/>
           <w:lang w:val="en-US" w:eastAsia="zh-CN" w:bidi="hi-IN"/>
         </w:rPr>
-        <w:t>http://abicko.avcr.cz/2013/02/07/ostrava.html</w:t>
+        <w:t>http://www.airqualitynow.eu/cz/about_indices_definition.php</w:t>
       </w:r>
     </w:p>
   </w:comment>
-  <w:comment w:id="4" w:author="Tomas Petru" w:date="2016-10-25T12:11:52Z" w:initials="TP">
+  <w:comment w:id="2" w:author="Tomas Petru" w:date="2016-10-23T20:39:49Z" w:initials="TP">
     <w:p>
       <w:r>
         <w:rPr>
@@ -13453,18 +13467,17 @@
           <w:w w:val="100"/>
           <w:position w:val="0"/>
           <w:sz w:val="20"/>
-          <w:sz w:val="20"/>
           <w:szCs w:val="24"/>
           <w:u w:val="none"/>
           <w:vertAlign w:val="baseline"/>
           <w:em w:val="none"/>
           <w:lang w:val="cs-CZ" w:eastAsia="zh-CN" w:bidi="hi-IN"/>
         </w:rPr>
-        <w:t>Doplnit linky na zdroje těchto dat</w:t>
+        <w:t>Doplnit link na konkrétní data v čase</w:t>
       </w:r>
     </w:p>
   </w:comment>
-  <w:comment w:id="6" w:author="Tomas Petru" w:date="2016-10-25T12:55:24Z" w:initials="TP">
+  <w:comment w:id="3" w:author="Tomas Petru" w:date="2016-10-25T12:11:30Z" w:initials="TP">
     <w:p>
       <w:r>
         <w:rPr>
@@ -13486,18 +13499,17 @@
           <w:w w:val="100"/>
           <w:position w:val="0"/>
           <w:sz w:val="20"/>
-          <w:sz w:val="20"/>
           <w:szCs w:val="24"/>
           <w:u w:val="none"/>
           <w:vertAlign w:val="baseline"/>
           <w:em w:val="none"/>
           <w:lang w:val="en-US" w:eastAsia="zh-CN" w:bidi="hi-IN"/>
         </w:rPr>
-        <w:t>Doplnit správné znění, doplnit z externího souboru, možný link</w:t>
+        <w:t>http://abicko.avcr.cz/2013/02/07/ostrava.html</w:t>
       </w:r>
     </w:p>
   </w:comment>
-  <w:comment w:id="5" w:author="Tomas Petru" w:date="2016-10-25T13:06:25Z" w:initials="TP">
+  <w:comment w:id="4" w:author="Tomas Petru" w:date="2016-10-25T12:11:52Z" w:initials="TP">
     <w:p>
       <w:r>
         <w:rPr>
@@ -13519,18 +13531,17 @@
           <w:w w:val="100"/>
           <w:position w:val="0"/>
           <w:sz w:val="20"/>
-          <w:sz w:val="20"/>
           <w:szCs w:val="24"/>
           <w:u w:val="none"/>
           <w:vertAlign w:val="baseline"/>
           <w:em w:val="none"/>
-          <w:lang w:val="en-US" w:eastAsia="zh-CN" w:bidi="hi-IN"/>
-        </w:rPr>
-        <w:t>Hloupě napsáno, Láďo jsi schopný to nějak hezky předefinovat?</w:t>
+          <w:lang w:val="cs-CZ" w:eastAsia="zh-CN" w:bidi="hi-IN"/>
+        </w:rPr>
+        <w:t>Doplnit linky na zdroje těchto dat</w:t>
       </w:r>
     </w:p>
   </w:comment>
-  <w:comment w:id="7" w:author="Tomas Petru" w:date="2016-10-25T13:01:03Z" w:initials="TP">
+  <w:comment w:id="6" w:author="Tomas Petru" w:date="2016-10-25T12:55:24Z" w:initials="TP">
     <w:p>
       <w:r>
         <w:rPr>
@@ -13552,6 +13563,69 @@
           <w:w w:val="100"/>
           <w:position w:val="0"/>
           <w:sz w:val="20"/>
+          <w:szCs w:val="24"/>
+          <w:u w:val="none"/>
+          <w:vertAlign w:val="baseline"/>
+          <w:em w:val="none"/>
+          <w:lang w:val="en-US" w:eastAsia="zh-CN" w:bidi="hi-IN"/>
+        </w:rPr>
+        <w:t>Doplnit správné znění, doplnit z externího souboru, možný link</w:t>
+      </w:r>
+    </w:p>
+  </w:comment>
+  <w:comment w:id="5" w:author="Tomas Petru" w:date="2016-10-25T13:06:25Z" w:initials="TP">
+    <w:p>
+      <w:r>
+        <w:rPr>
+          <w:rFonts w:ascii="Liberation Serif" w:hAnsi="Liberation Serif" w:eastAsia="Droid Sans Fallback" w:cs="DejaVu Sans"/>
+          <w:b w:val="false"/>
+          <w:bCs w:val="false"/>
+          <w:i w:val="false"/>
+          <w:iCs w:val="false"/>
+          <w:caps w:val="false"/>
+          <w:smallCaps w:val="false"/>
+          <w:strike w:val="false"/>
+          <w:dstrike w:val="false"/>
+          <w:outline w:val="false"/>
+          <w:shadow w:val="false"/>
+          <w:emboss w:val="false"/>
+          <w:imprint w:val="false"/>
+          <w:color w:val="auto"/>
+          <w:spacing w:val="0"/>
+          <w:w w:val="100"/>
+          <w:position w:val="0"/>
+          <w:sz w:val="20"/>
+          <w:szCs w:val="24"/>
+          <w:u w:val="none"/>
+          <w:vertAlign w:val="baseline"/>
+          <w:em w:val="none"/>
+          <w:lang w:val="en-US" w:eastAsia="zh-CN" w:bidi="hi-IN"/>
+        </w:rPr>
+        <w:t>Hloupě napsáno, Láďo jsi schopný to nějak hezky předefinovat?</w:t>
+      </w:r>
+    </w:p>
+  </w:comment>
+  <w:comment w:id="7" w:author="Tomas Petru" w:date="2016-10-25T13:01:03Z" w:initials="TP">
+    <w:p>
+      <w:r>
+        <w:rPr>
+          <w:rFonts w:ascii="Liberation Serif" w:hAnsi="Liberation Serif" w:eastAsia="Droid Sans Fallback" w:cs="DejaVu Sans"/>
+          <w:b w:val="false"/>
+          <w:bCs w:val="false"/>
+          <w:i w:val="false"/>
+          <w:iCs w:val="false"/>
+          <w:caps w:val="false"/>
+          <w:smallCaps w:val="false"/>
+          <w:strike w:val="false"/>
+          <w:dstrike w:val="false"/>
+          <w:outline w:val="false"/>
+          <w:shadow w:val="false"/>
+          <w:emboss w:val="false"/>
+          <w:imprint w:val="false"/>
+          <w:color w:val="auto"/>
+          <w:spacing w:val="0"/>
+          <w:w w:val="100"/>
+          <w:position w:val="0"/>
           <w:sz w:val="20"/>
           <w:szCs w:val="24"/>
           <w:u w:val="none"/>

</xml_diff>

<commit_message>
0.9, -Razzyho +Anicka, indexy
dorbne opravy
</commit_message>
<xml_diff>
--- a/TS_grantova_zadost_2016.docx
+++ b/TS_grantova_zadost_2016.docx
@@ -2324,7 +2324,46 @@
               <w:rPr>
                 <w:rFonts w:ascii="Calibri" w:hAnsi="Calibri"/>
               </w:rPr>
-              <w:t>PM, O3, NO2, SO2, B(a)P</w:t>
+              <w:t>PM, O</w:t>
+            </w:r>
+            <w:r>
+              <w:rPr>
+                <w:rFonts w:ascii="Calibri" w:hAnsi="Calibri"/>
+                <w:vertAlign w:val="subscript"/>
+              </w:rPr>
+              <w:t>3</w:t>
+            </w:r>
+            <w:r>
+              <w:rPr>
+                <w:rFonts w:ascii="Calibri" w:hAnsi="Calibri"/>
+              </w:rPr>
+              <w:t>, NO</w:t>
+            </w:r>
+            <w:r>
+              <w:rPr>
+                <w:rFonts w:ascii="Calibri" w:hAnsi="Calibri"/>
+                <w:vertAlign w:val="subscript"/>
+              </w:rPr>
+              <w:t>2</w:t>
+            </w:r>
+            <w:r>
+              <w:rPr>
+                <w:rFonts w:ascii="Calibri" w:hAnsi="Calibri"/>
+              </w:rPr>
+              <w:t>, SO</w:t>
+            </w:r>
+            <w:r>
+              <w:rPr>
+                <w:rFonts w:ascii="Calibri" w:hAnsi="Calibri"/>
+                <w:vertAlign w:val="subscript"/>
+              </w:rPr>
+              <w:t>2</w:t>
+            </w:r>
+            <w:r>
+              <w:rPr>
+                <w:rFonts w:ascii="Calibri" w:hAnsi="Calibri"/>
+              </w:rPr>
+              <w:t>, B(a)P</w:t>
             </w:r>
           </w:p>
         </w:tc>
@@ -2342,9 +2381,6 @@
             </w:tcMar>
           </w:tcPr>
           <w:p>
-            <w:r>
-              <w:t xml:space="preserve"> </w:t>
-            </w:r>
             <w:r>
               <w:rPr>
                 <w:sz w:val="16"/>
@@ -2463,7 +2499,20 @@
                 <w:iCs w:val="0"/>
                 <w:spacing w:val="0"/>
               </w:rPr>
-              <w:t>NO2</w:t>
+              <w:t>NO</w:t>
+            </w:r>
+            <w:r>
+              <w:rPr>
+                <w:rStyle w:val="Emphasis"/>
+                <w:rFonts w:ascii="Calibri" w:hAnsi="Calibri" w:cs="Calibri"/>
+                <w:b w:val="0"/>
+                <w:bCs w:val="0"/>
+                <w:i w:val="0"/>
+                <w:iCs w:val="0"/>
+                <w:spacing w:val="0"/>
+                <w:vertAlign w:val="subscript"/>
+              </w:rPr>
+              <w:t>2</w:t>
             </w:r>
           </w:p>
         </w:tc>
@@ -2576,7 +2625,33 @@
               <w:rPr>
                 <w:rFonts w:ascii="Calibri" w:hAnsi="Calibri"/>
               </w:rPr>
-              <w:t xml:space="preserve">PM, 03, SO2 </w:t>
+              <w:t xml:space="preserve">PM, </w:t>
+            </w:r>
+            <w:r>
+              <w:rPr>
+                <w:rFonts w:ascii="Calibri" w:hAnsi="Calibri"/>
+              </w:rPr>
+              <w:t>O</w:t>
+            </w:r>
+            <w:r>
+              <w:rPr>
+                <w:rFonts w:ascii="Calibri" w:hAnsi="Calibri"/>
+                <w:vertAlign w:val="subscript"/>
+              </w:rPr>
+              <w:t>3</w:t>
+            </w:r>
+            <w:r>
+              <w:rPr>
+                <w:rFonts w:ascii="Calibri" w:hAnsi="Calibri"/>
+              </w:rPr>
+              <w:t>, SO</w:t>
+            </w:r>
+            <w:r>
+              <w:rPr>
+                <w:rFonts w:ascii="Calibri" w:hAnsi="Calibri"/>
+                <w:vertAlign w:val="subscript"/>
+              </w:rPr>
+              <w:t xml:space="preserve">2 </w:t>
             </w:r>
           </w:p>
         </w:tc>
@@ -2689,7 +2764,20 @@
               <w:rPr>
                 <w:rFonts w:ascii="Calibri" w:hAnsi="Calibri"/>
               </w:rPr>
-              <w:t>SO2, PM</w:t>
+              <w:t>SO</w:t>
+            </w:r>
+            <w:r>
+              <w:rPr>
+                <w:rFonts w:ascii="Calibri" w:hAnsi="Calibri"/>
+                <w:vertAlign w:val="subscript"/>
+              </w:rPr>
+              <w:t>2</w:t>
+            </w:r>
+            <w:r>
+              <w:rPr>
+                <w:rFonts w:ascii="Calibri" w:hAnsi="Calibri"/>
+              </w:rPr>
+              <w:t>, PM</w:t>
             </w:r>
           </w:p>
         </w:tc>
@@ -2953,14 +3041,19 @@
       <w:r>
         <w:t xml:space="preserve">Viz. </w:t>
       </w:r>
-      <w:r>
-        <w:rPr>
-          <w:rFonts w:ascii="Liberation Serif" w:eastAsia="Droid Sans Fallback" w:hAnsi="Liberation Serif" w:cs="DejaVu Sans"/>
-          <w:sz w:val="20"/>
-          <w:szCs w:val="24"/>
-        </w:rPr>
-        <w:t>http://www.airqualitynow.eu/cz/about_indices_definition.php</w:t>
-      </w:r>
+      <w:hyperlink r:id="rId9" w:history="1">
+        <w:r>
+          <w:rPr>
+            <w:rStyle w:val="Hyperlink"/>
+            <w:rFonts w:ascii="Liberation Serif" w:eastAsia="Droid Sans Fallback" w:hAnsi="Liberation Serif" w:cs="DejaVu Sans"/>
+            <w:sz w:val="20"/>
+            <w:szCs w:val="24"/>
+          </w:rPr>
+          <w:t>http://www.airqualitynow.eu/cz/about_indices_definition.php</w:t>
+        </w:r>
+      </w:hyperlink>
+      <w:bookmarkStart w:id="0" w:name="_GoBack"/>
+      <w:bookmarkEnd w:id="0"/>
     </w:p>
     <w:p>
       <w:r>
@@ -2968,7 +3061,7 @@
       </w:r>
     </w:p>
     <w:p>
-      <w:hyperlink r:id="rId9" w:history="1">
+      <w:hyperlink r:id="rId10" w:history="1">
         <w:r>
           <w:rPr>
             <w:rStyle w:val="Hyperlink"/>
@@ -2983,7 +3076,7 @@
       </w:r>
     </w:p>
     <w:p>
-      <w:hyperlink r:id="rId10" w:history="1">
+      <w:hyperlink r:id="rId11" w:history="1">
         <w:r>
           <w:rPr>
             <w:rStyle w:val="Hyperlink"/>
@@ -2998,7 +3091,7 @@
       </w:r>
     </w:p>
     <w:p>
-      <w:hyperlink r:id="rId11" w:history="1">
+      <w:hyperlink r:id="rId12" w:history="1">
         <w:r>
           <w:rPr>
             <w:rStyle w:val="Hyperlink"/>
@@ -3009,7 +3102,16 @@
     </w:p>
     <w:p>
       <w:r>
-        <w:t>03, 2016, 8 hodinový průměr</w:t>
+        <w:t>0</w:t>
+      </w:r>
+      <w:r>
+        <w:rPr>
+          <w:vertAlign w:val="subscript"/>
+        </w:rPr>
+        <w:t>3</w:t>
+      </w:r>
+      <w:r>
+        <w:t>, 2016, 8 hodinový průměr</w:t>
       </w:r>
     </w:p>
     <w:p>
@@ -3018,7 +3120,7 @@
           <w:highlight w:val="yellow"/>
         </w:rPr>
       </w:pPr>
-      <w:hyperlink r:id="rId12" w:history="1">
+      <w:hyperlink r:id="rId13" w:history="1">
         <w:r>
           <w:rPr>
             <w:rStyle w:val="Hyperlink"/>
@@ -3068,7 +3170,7 @@
           <w:rStyle w:val="Hyperlink"/>
         </w:rPr>
       </w:pPr>
-      <w:hyperlink r:id="rId13" w:history="1">
+      <w:hyperlink r:id="rId14" w:history="1">
         <w:r>
           <w:rPr>
             <w:rStyle w:val="Hyperlink"/>
@@ -3099,7 +3201,7 @@
           <w:rFonts w:asciiTheme="minorHAnsi" w:hAnsiTheme="minorHAnsi"/>
         </w:rPr>
       </w:pPr>
-      <w:hyperlink r:id="rId14" w:history="1">
+      <w:hyperlink r:id="rId15" w:history="1">
         <w:r>
           <w:rPr>
             <w:rStyle w:val="Hyperlink"/>
@@ -3567,7 +3669,7 @@
                 <w:sz w:val="20"/>
               </w:rPr>
             </w:pPr>
-            <w:commentRangeStart w:id="0"/>
+            <w:commentRangeStart w:id="1"/>
             <w:r>
               <w:rPr>
                 <w:rFonts w:asciiTheme="minorHAnsi" w:hAnsiTheme="minorHAnsi"/>
@@ -3592,7 +3694,7 @@
               </w:rPr>
               <w:t xml:space="preserve">dále viz. </w:t>
             </w:r>
-            <w:commentRangeStart w:id="1"/>
+            <w:commentRangeStart w:id="2"/>
             <w:r>
               <w:rPr>
                 <w:rFonts w:asciiTheme="minorHAnsi" w:hAnsiTheme="minorHAnsi"/>
@@ -3601,6 +3703,37 @@
               </w:rPr>
               <w:t>Cenový odhad</w:t>
             </w:r>
+            <w:commentRangeEnd w:id="2"/>
+            <w:r>
+              <w:rPr>
+                <w:rFonts w:asciiTheme="minorHAnsi" w:hAnsiTheme="minorHAnsi"/>
+              </w:rPr>
+              <w:commentReference w:id="2"/>
+            </w:r>
+            <w:r>
+              <w:rPr>
+                <w:rFonts w:asciiTheme="minorHAnsi" w:hAnsiTheme="minorHAnsi"/>
+                <w:sz w:val="20"/>
+                <w:highlight w:val="yellow"/>
+              </w:rPr>
+              <w:t xml:space="preserve">). Ve spolupráci </w:t>
+            </w:r>
+            <w:r>
+              <w:rPr>
+                <w:rFonts w:asciiTheme="minorHAnsi" w:hAnsiTheme="minorHAnsi"/>
+                <w:sz w:val="20"/>
+                <w:highlight w:val="yellow"/>
+              </w:rPr>
+              <w:t xml:space="preserve">se </w:t>
+            </w:r>
+            <w:r>
+              <w:rPr>
+                <w:rFonts w:asciiTheme="minorHAnsi" w:hAnsiTheme="minorHAnsi"/>
+                <w:sz w:val="20"/>
+                <w:highlight w:val="yellow"/>
+              </w:rPr>
+              <w:t>společností Vodafone bude také probíhat dílčí výzkum platformy NB-IoT umožňující vzájemné datové propojení většiny prvků sítě. Společnost Vodafone, respektive Nadace Vodafone je také hlavním garantem projektu.</w:t>
+            </w:r>
             <w:commentRangeEnd w:id="1"/>
             <w:r>
               <w:rPr>
@@ -3608,36 +3741,35 @@
               </w:rPr>
               <w:commentReference w:id="1"/>
             </w:r>
-            <w:r>
+          </w:p>
+          <w:p>
+            <w:pPr>
+              <w:spacing w:line="240" w:lineRule="auto"/>
               <w:rPr>
                 <w:rFonts w:asciiTheme="minorHAnsi" w:hAnsiTheme="minorHAnsi"/>
                 <w:sz w:val="20"/>
-                <w:highlight w:val="yellow"/>
-              </w:rPr>
-              <w:t xml:space="preserve">). Ve spolupráci </w:t>
-            </w:r>
+              </w:rPr>
+            </w:pPr>
             <w:r>
               <w:rPr>
                 <w:rFonts w:asciiTheme="minorHAnsi" w:hAnsiTheme="minorHAnsi"/>
                 <w:sz w:val="20"/>
-                <w:highlight w:val="yellow"/>
-              </w:rPr>
-              <w:t xml:space="preserve">se </w:t>
+              </w:rPr>
+              <w:t xml:space="preserve">Jedním ze vstupů projektu budou bezesporu datové výstupy třetích stran – příkladem mohou být data o kvalitě ovzduší poskytovaná </w:t>
             </w:r>
             <w:r>
               <w:rPr>
                 <w:rFonts w:asciiTheme="minorHAnsi" w:hAnsiTheme="minorHAnsi"/>
                 <w:sz w:val="20"/>
-                <w:highlight w:val="yellow"/>
-              </w:rPr>
-              <w:t>společností Vodafone bude také probíhat dílčí výzkum platformy NB-IoT umožňující vzájemné datové propojení většiny prvků sítě. Společnost Vodafone, respektive Nadace Vodafone je také hlavním garantem projektu.</w:t>
-            </w:r>
-            <w:commentRangeEnd w:id="0"/>
+              </w:rPr>
+              <w:t xml:space="preserve"> </w:t>
+            </w:r>
             <w:r>
               <w:rPr>
                 <w:rFonts w:asciiTheme="minorHAnsi" w:hAnsiTheme="minorHAnsi"/>
-              </w:rPr>
-              <w:commentReference w:id="0"/>
+                <w:sz w:val="20"/>
+              </w:rPr>
+              <w:t>ČHMÚ</w:t>
             </w:r>
           </w:p>
           <w:p>
@@ -3653,21 +3785,77 @@
                 <w:rFonts w:asciiTheme="minorHAnsi" w:hAnsiTheme="minorHAnsi"/>
                 <w:sz w:val="20"/>
               </w:rPr>
-              <w:t xml:space="preserve">Jedním ze vstupů projektu budou bezesporu datové výstupy třetích stran – příkladem mohou být data o kvalitě ovzduší poskytovaná </w:t>
+              <w:t>Spolupráce se Statutárním městem Ostrava</w:t>
             </w:r>
             <w:r>
               <w:rPr>
                 <w:rFonts w:asciiTheme="minorHAnsi" w:hAnsiTheme="minorHAnsi"/>
                 <w:sz w:val="20"/>
               </w:rPr>
-              <w:t xml:space="preserve"> </w:t>
+              <w:t>,</w:t>
             </w:r>
             <w:r>
               <w:rPr>
                 <w:rFonts w:asciiTheme="minorHAnsi" w:hAnsiTheme="minorHAnsi"/>
                 <w:sz w:val="20"/>
               </w:rPr>
-              <w:t>ČHMÚ</w:t>
+              <w:t xml:space="preserve"> respektive projektem FajnOVA!!!, umožňující přístup ke</w:t>
+            </w:r>
+            <w:r>
+              <w:rPr>
+                <w:rFonts w:asciiTheme="minorHAnsi" w:hAnsiTheme="minorHAnsi"/>
+                <w:sz w:val="20"/>
+              </w:rPr>
+              <w:t xml:space="preserve"> vzduchotechnice </w:t>
+            </w:r>
+            <w:r>
+              <w:rPr>
+                <w:rFonts w:asciiTheme="minorHAnsi" w:hAnsiTheme="minorHAnsi"/>
+                <w:sz w:val="20"/>
+              </w:rPr>
+              <w:t>v objektech</w:t>
+            </w:r>
+            <w:r>
+              <w:rPr>
+                <w:rFonts w:asciiTheme="minorHAnsi" w:hAnsiTheme="minorHAnsi"/>
+                <w:sz w:val="20"/>
+              </w:rPr>
+              <w:t>ve správě města</w:t>
+            </w:r>
+            <w:r>
+              <w:rPr>
+                <w:rFonts w:asciiTheme="minorHAnsi" w:hAnsiTheme="minorHAnsi"/>
+                <w:sz w:val="20"/>
+              </w:rPr>
+              <w:t>, stejně tak kmístům</w:t>
+            </w:r>
+            <w:r>
+              <w:rPr>
+                <w:rFonts w:asciiTheme="minorHAnsi" w:hAnsiTheme="minorHAnsi"/>
+                <w:sz w:val="20"/>
+              </w:rPr>
+              <w:t>,</w:t>
+            </w:r>
+            <w:r>
+              <w:rPr>
+                <w:rFonts w:asciiTheme="minorHAnsi" w:hAnsiTheme="minorHAnsi"/>
+                <w:sz w:val="20"/>
+              </w:rPr>
+              <w:t xml:space="preserve"> kam by bylo užitečné</w:t>
+            </w:r>
+            <w:r>
+              <w:rPr>
+                <w:rFonts w:asciiTheme="minorHAnsi" w:hAnsiTheme="minorHAnsi"/>
+                <w:sz w:val="20"/>
+              </w:rPr>
+              <w:t xml:space="preserve"> senzory umístit</w:t>
+            </w:r>
+            <w:r>
+              <w:rPr>
+                <w:rFonts w:asciiTheme="minorHAnsi" w:hAnsiTheme="minorHAnsi"/>
+                <w:sz w:val="20"/>
+              </w:rPr>
+              <w:t>. Statutární město Ostrava je zároveň možným primárním uživatelem vzniklých dat a jejich analýz.</w:t>
             </w:r>
           </w:p>
           <w:p>
@@ -3675,7 +3863,6 @@
               <w:spacing w:line="240" w:lineRule="auto"/>
               <w:rPr>
                 <w:rFonts w:asciiTheme="minorHAnsi" w:hAnsiTheme="minorHAnsi"/>
-                <w:sz w:val="20"/>
               </w:rPr>
             </w:pPr>
             <w:r>
@@ -3683,94 +3870,9 @@
                 <w:rFonts w:asciiTheme="minorHAnsi" w:hAnsiTheme="minorHAnsi"/>
                 <w:sz w:val="20"/>
               </w:rPr>
-              <w:t>Spolupráce se Statutárním městem Ostrava</w:t>
-            </w:r>
-            <w:r>
-              <w:rPr>
-                <w:rFonts w:asciiTheme="minorHAnsi" w:hAnsiTheme="minorHAnsi"/>
-                <w:sz w:val="20"/>
-              </w:rPr>
-              <w:t>,</w:t>
-            </w:r>
-            <w:r>
-              <w:rPr>
-                <w:rFonts w:asciiTheme="minorHAnsi" w:hAnsiTheme="minorHAnsi"/>
-                <w:sz w:val="20"/>
-              </w:rPr>
-              <w:t xml:space="preserve"> respektive projektem FajnOVA!!!, umožňující přístup ke</w:t>
-            </w:r>
-            <w:r>
-              <w:rPr>
-                <w:rFonts w:asciiTheme="minorHAnsi" w:hAnsiTheme="minorHAnsi"/>
-                <w:sz w:val="20"/>
-              </w:rPr>
-              <w:t xml:space="preserve"> vzduchotechnice </w:t>
-            </w:r>
-            <w:r>
-              <w:rPr>
-                <w:rFonts w:asciiTheme="minorHAnsi" w:hAnsiTheme="minorHAnsi"/>
-                <w:sz w:val="20"/>
-              </w:rPr>
-              <w:t>v objektech</w:t>
-            </w:r>
-            <w:r>
-              <w:rPr>
-                <w:rFonts w:asciiTheme="minorHAnsi" w:hAnsiTheme="minorHAnsi"/>
-                <w:sz w:val="20"/>
-              </w:rPr>
-              <w:t>ve správě města</w:t>
-            </w:r>
-            <w:r>
-              <w:rPr>
-                <w:rFonts w:asciiTheme="minorHAnsi" w:hAnsiTheme="minorHAnsi"/>
-                <w:sz w:val="20"/>
-              </w:rPr>
-              <w:t>, stejně tak kmístům</w:t>
-            </w:r>
-            <w:r>
-              <w:rPr>
-                <w:rFonts w:asciiTheme="minorHAnsi" w:hAnsiTheme="minorHAnsi"/>
-                <w:sz w:val="20"/>
-              </w:rPr>
-              <w:t>,</w:t>
-            </w:r>
-            <w:r>
-              <w:rPr>
-                <w:rFonts w:asciiTheme="minorHAnsi" w:hAnsiTheme="minorHAnsi"/>
-                <w:sz w:val="20"/>
-              </w:rPr>
-              <w:t xml:space="preserve"> kam by bylo užitečné</w:t>
-            </w:r>
-            <w:r>
-              <w:rPr>
-                <w:rFonts w:asciiTheme="minorHAnsi" w:hAnsiTheme="minorHAnsi"/>
-                <w:sz w:val="20"/>
-              </w:rPr>
-              <w:t xml:space="preserve"> senzory umístit</w:t>
-            </w:r>
-            <w:r>
-              <w:rPr>
-                <w:rFonts w:asciiTheme="minorHAnsi" w:hAnsiTheme="minorHAnsi"/>
-                <w:sz w:val="20"/>
-              </w:rPr>
-              <w:t>. Statutární město Ostrava je zároveň možným primárním uživatelem vzniklých dat a jejich analýz.</w:t>
-            </w:r>
-          </w:p>
-          <w:p>
-            <w:pPr>
-              <w:spacing w:line="240" w:lineRule="auto"/>
-              <w:rPr>
-                <w:rFonts w:asciiTheme="minorHAnsi" w:hAnsiTheme="minorHAnsi"/>
-              </w:rPr>
-            </w:pPr>
-            <w:r>
-              <w:rPr>
-                <w:rFonts w:asciiTheme="minorHAnsi" w:hAnsiTheme="minorHAnsi"/>
-                <w:sz w:val="20"/>
-              </w:rPr>
               <w:t>Spolupráce s neziskovou organizací Čisté nebe, o.p.s. (</w:t>
             </w:r>
-            <w:hyperlink r:id="rId16">
+            <w:hyperlink r:id="rId17">
               <w:r>
                 <w:rPr>
                   <w:rStyle w:val="InternetLink"/>
@@ -3829,7 +3931,7 @@
               </w:rPr>
               <w:t xml:space="preserve"> nejen v </w:t>
             </w:r>
-            <w:commentRangeStart w:id="2"/>
+            <w:commentRangeStart w:id="3"/>
             <w:r>
               <w:rPr>
                 <w:rFonts w:asciiTheme="minorHAnsi" w:hAnsiTheme="minorHAnsi"/>
@@ -3837,12 +3939,12 @@
               </w:rPr>
               <w:t>aplikaci sledující čistotu ovzduší v Ostravském kraji</w:t>
             </w:r>
-            <w:commentRangeEnd w:id="2"/>
+            <w:commentRangeEnd w:id="3"/>
             <w:r>
               <w:rPr>
                 <w:rFonts w:asciiTheme="minorHAnsi" w:hAnsiTheme="minorHAnsi"/>
               </w:rPr>
-              <w:commentReference w:id="2"/>
+              <w:commentReference w:id="3"/>
             </w:r>
             <w:r>
               <w:rPr>
@@ -3880,7 +3982,7 @@
               </w:rPr>
               <w:t xml:space="preserve"> a Slezskou Univerzitou v Opavě, a možné využití modelů, dat a dalších možností Národního Superpočítačového Centra (</w:t>
             </w:r>
-            <w:hyperlink r:id="rId17">
+            <w:hyperlink r:id="rId18">
               <w:r>
                 <w:rPr>
                   <w:rStyle w:val="InternetLink"/>
@@ -3940,7 +4042,7 @@
               </w:rPr>
               <w:t xml:space="preserve"> se uvolila se poskytnout know-how a zázemí pro testování letecké platformy. </w:t>
             </w:r>
-            <w:hyperlink r:id="rId18">
+            <w:hyperlink r:id="rId19">
               <w:r>
                 <w:rPr>
                   <w:rStyle w:val="InternetLink"/>
@@ -6723,7 +6825,7 @@
                     </pic:cNvPicPr>
                   </pic:nvPicPr>
                   <pic:blipFill>
-                    <a:blip r:embed="rId19">
+                    <a:blip r:embed="rId20">
                       <a:extLst>
                         <a:ext uri="{28A0092B-C50C-407E-A947-70E740481C1C}">
                           <a14:useLocalDpi xmlns:a14="http://schemas.microsoft.com/office/drawing/2010/main" val="0"/>
@@ -6802,7 +6904,7 @@
                     </pic:cNvPicPr>
                   </pic:nvPicPr>
                   <pic:blipFill>
-                    <a:blip r:embed="rId20">
+                    <a:blip r:embed="rId21">
                       <a:extLst>
                         <a:ext uri="{28A0092B-C50C-407E-A947-70E740481C1C}">
                           <a14:useLocalDpi xmlns:a14="http://schemas.microsoft.com/office/drawing/2010/main" val="0"/>
@@ -6840,7 +6942,7 @@
         </w:rPr>
         <w:t>Díky spolupráci s neziskovou organizací Čisté nebe, o.p.s. (</w:t>
       </w:r>
-      <w:hyperlink r:id="rId21">
+      <w:hyperlink r:id="rId22">
         <w:r>
           <w:rPr>
             <w:rStyle w:val="InternetLink"/>
@@ -6920,7 +7022,7 @@
                     </pic:cNvPicPr>
                   </pic:nvPicPr>
                   <pic:blipFill>
-                    <a:blip r:embed="rId22"/>
+                    <a:blip r:embed="rId23"/>
                     <a:stretch>
                       <a:fillRect/>
                     </a:stretch>
@@ -6953,7 +7055,7 @@
         </w:rPr>
         <w:t>Dalším přirozeným partnerem projektu je Statutární město Ostrava, jmenovitě projekt FajnOVA!!! (</w:t>
       </w:r>
-      <w:hyperlink r:id="rId23">
+      <w:hyperlink r:id="rId24">
         <w:r>
           <w:rPr>
             <w:rStyle w:val="InternetLink"/>
@@ -7012,7 +7114,7 @@
                     </pic:cNvPicPr>
                   </pic:nvPicPr>
                   <pic:blipFill>
-                    <a:blip r:embed="rId24"/>
+                    <a:blip r:embed="rId25"/>
                     <a:stretch>
                       <a:fillRect/>
                     </a:stretch>
@@ -7056,7 +7158,7 @@
                     </pic:cNvPicPr>
                   </pic:nvPicPr>
                   <pic:blipFill>
-                    <a:blip r:embed="rId25"/>
+                    <a:blip r:embed="rId26"/>
                     <a:stretch>
                       <a:fillRect/>
                     </a:stretch>
@@ -7086,7 +7188,7 @@
         </w:rPr>
         <w:t>Aktuálně je v jednání možná spolupráce s Vysokou školou Báňskou a Slezskou Univerzitou v Opavě, a možné využití modelů, dat a dalších možností Národního Superpočítačového Centra (</w:t>
       </w:r>
-      <w:hyperlink r:id="rId26">
+      <w:hyperlink r:id="rId27">
         <w:r>
           <w:rPr>
             <w:rStyle w:val="InternetLink"/>
@@ -7188,7 +7290,7 @@
                     </pic:cNvPicPr>
                   </pic:nvPicPr>
                   <pic:blipFill>
-                    <a:blip r:embed="rId27" cstate="print">
+                    <a:blip r:embed="rId28" cstate="print">
                       <a:extLst>
                         <a:ext uri="{28A0092B-C50C-407E-A947-70E740481C1C}">
                           <a14:useLocalDpi xmlns:a14="http://schemas.microsoft.com/office/drawing/2010/main" val="0"/>
@@ -10330,7 +10432,7 @@
               </w:rPr>
               <w:t xml:space="preserve">Facebookový profil </w:t>
             </w:r>
-            <w:hyperlink r:id="rId28">
+            <w:hyperlink r:id="rId29">
               <w:r>
                 <w:rPr>
                   <w:rStyle w:val="InternetLink"/>
@@ -11079,7 +11181,6 @@
                 <w:b/>
               </w:rPr>
             </w:pPr>
-            <w:bookmarkStart w:id="3" w:name="_GoBack" w:colFirst="0" w:colLast="2"/>
             <w:r>
               <w:rPr>
                 <w:rFonts w:asciiTheme="minorHAnsi" w:hAnsiTheme="minorHAnsi" w:cs="Calibri"/>
@@ -11149,7 +11250,6 @@
           </w:p>
         </w:tc>
       </w:tr>
-      <w:bookmarkEnd w:id="3"/>
       <w:tr>
         <w:tc>
           <w:tcPr>
@@ -11793,8 +11893,8 @@
       </w:r>
     </w:p>
     <w:sectPr>
-      <w:headerReference w:type="default" r:id="rId29"/>
-      <w:footerReference w:type="default" r:id="rId30"/>
+      <w:headerReference w:type="default" r:id="rId30"/>
+      <w:footerReference w:type="default" r:id="rId31"/>
       <w:pgSz w:w="11906" w:h="16838"/>
       <w:pgMar w:top="1417" w:right="1417" w:bottom="1417" w:left="1417" w:header="708" w:footer="306" w:gutter="0"/>
       <w:cols w:space="720"/>
@@ -11807,7 +11907,7 @@
 
 <file path=word/comments.xml><?xml version="1.0" encoding="utf-8"?>
 <w:comments xmlns:wpc="http://schemas.microsoft.com/office/word/2010/wordprocessingCanvas" xmlns:mc="http://schemas.openxmlformats.org/markup-compatibility/2006" xmlns:o="urn:schemas-microsoft-com:office:office" xmlns:r="http://schemas.openxmlformats.org/officeDocument/2006/relationships" xmlns:m="http://schemas.openxmlformats.org/officeDocument/2006/math" xmlns:v="urn:schemas-microsoft-com:vml" xmlns:wp14="http://schemas.microsoft.com/office/word/2010/wordprocessingDrawing" xmlns:wp="http://schemas.openxmlformats.org/drawingml/2006/wordprocessingDrawing" xmlns:w10="urn:schemas-microsoft-com:office:word" xmlns:w="http://schemas.openxmlformats.org/wordprocessingml/2006/main" xmlns:w14="http://schemas.microsoft.com/office/word/2010/wordml" xmlns:wpg="http://schemas.microsoft.com/office/word/2010/wordprocessingGroup" xmlns:wpi="http://schemas.microsoft.com/office/word/2010/wordprocessingInk" xmlns:wne="http://schemas.microsoft.com/office/word/2006/wordml" xmlns:wps="http://schemas.microsoft.com/office/word/2010/wordprocessingShape" mc:Ignorable="w14 wp14">
-  <w:comment w:id="1" w:author="Tomas Petru" w:date="2016-10-25T12:55:00Z" w:initials="TP">
+  <w:comment w:id="2" w:author="Tomas Petru" w:date="2016-10-25T12:55:00Z" w:initials="TP">
     <w:p>
       <w:r>
         <w:rPr>
@@ -11820,7 +11920,7 @@
       </w:r>
     </w:p>
   </w:comment>
-  <w:comment w:id="0" w:author="Tomas Petru" w:date="2016-10-25T13:06:00Z" w:initials="TP">
+  <w:comment w:id="1" w:author="Tomas Petru" w:date="2016-10-25T13:06:00Z" w:initials="TP">
     <w:p>
       <w:r>
         <w:rPr>
@@ -11833,7 +11933,7 @@
       </w:r>
     </w:p>
   </w:comment>
-  <w:comment w:id="2" w:author="Tomas Petru" w:date="2016-10-25T13:01:00Z" w:initials="TP">
+  <w:comment w:id="3" w:author="Tomas Petru" w:date="2016-10-25T13:01:00Z" w:initials="TP">
     <w:p>
       <w:r>
         <w:rPr>
@@ -12169,6 +12269,7 @@
           <w:docPartUnique/>
         </w:docPartObj>
       </w:sdtPr>
+      <w:sdtEndPr/>
       <w:sdtContent>
         <w:r>
           <w:rPr>
@@ -12178,7 +12279,7 @@
           <mc:AlternateContent>
             <mc:Choice Requires="wps">
               <w:drawing>
-                <wp:anchor distT="0" distB="0" distL="114300" distR="114300" simplePos="0" relativeHeight="251659264" behindDoc="0" locked="0" layoutInCell="0" allowOverlap="1" wp14:anchorId="2B5313FC" wp14:editId="2D3285D0">
+                <wp:anchor distT="0" distB="0" distL="114300" distR="114300" simplePos="0" relativeHeight="251659264" behindDoc="0" locked="0" layoutInCell="0" allowOverlap="1" wp14:anchorId="4A9396E8" wp14:editId="1B11166E">
                   <wp:simplePos x="0" y="0"/>
                   <wp:positionH relativeFrom="rightMargin">
                     <wp:align>right</wp:align>
@@ -14309,7 +14410,6 @@
     <w:name w:val="Hyperlink"/>
     <w:basedOn w:val="DefaultParagraphFont"/>
     <w:uiPriority w:val="99"/>
-    <w:semiHidden/>
     <w:unhideWhenUsed/>
     <w:rsid w:val="00916276"/>
     <w:rPr>
@@ -15584,7 +15684,6 @@
     <w:name w:val="Hyperlink"/>
     <w:basedOn w:val="DefaultParagraphFont"/>
     <w:uiPriority w:val="99"/>
-    <w:semiHidden/>
     <w:unhideWhenUsed/>
     <w:rsid w:val="00916276"/>
     <w:rPr>
@@ -15603,569 +15702,6 @@
     </w:rPr>
   </w:style>
 </w:styles>
-</file>
-
-<file path=word/glossary/document.xml><?xml version="1.0" encoding="utf-8"?>
-<w:glossaryDocument xmlns:wpc="http://schemas.microsoft.com/office/word/2010/wordprocessingCanvas" xmlns:mc="http://schemas.openxmlformats.org/markup-compatibility/2006" xmlns:o="urn:schemas-microsoft-com:office:office" xmlns:r="http://schemas.openxmlformats.org/officeDocument/2006/relationships" xmlns:m="http://schemas.openxmlformats.org/officeDocument/2006/math" xmlns:v="urn:schemas-microsoft-com:vml" xmlns:wp14="http://schemas.microsoft.com/office/word/2010/wordprocessingDrawing" xmlns:wp="http://schemas.openxmlformats.org/drawingml/2006/wordprocessingDrawing" xmlns:w10="urn:schemas-microsoft-com:office:word" xmlns:w="http://schemas.openxmlformats.org/wordprocessingml/2006/main" xmlns:w14="http://schemas.microsoft.com/office/word/2010/wordml" xmlns:wpg="http://schemas.microsoft.com/office/word/2010/wordprocessingGroup" xmlns:wpi="http://schemas.microsoft.com/office/word/2010/wordprocessingInk" xmlns:wne="http://schemas.microsoft.com/office/word/2006/wordml" xmlns:wps="http://schemas.microsoft.com/office/word/2010/wordprocessingShape" mc:Ignorable="w14 wp14"/>
-</file>
-
-<file path=word/glossary/fontTable.xml><?xml version="1.0" encoding="utf-8"?>
-<w:fonts xmlns:mc="http://schemas.openxmlformats.org/markup-compatibility/2006" xmlns:r="http://schemas.openxmlformats.org/officeDocument/2006/relationships" xmlns:w="http://schemas.openxmlformats.org/wordprocessingml/2006/main" xmlns:w14="http://schemas.microsoft.com/office/word/2010/wordml" mc:Ignorable="w14">
-  <w:font w:name="Cambria">
-    <w:panose1 w:val="02040503050406030204"/>
-    <w:charset w:val="00"/>
-    <w:family w:val="roman"/>
-    <w:pitch w:val="variable"/>
-    <w:sig w:usb0="E00002FF" w:usb1="400004FF" w:usb2="00000000" w:usb3="00000000" w:csb0="0000019F" w:csb1="00000000"/>
-  </w:font>
-  <w:font w:name="Times New Roman">
-    <w:panose1 w:val="02020603050405020304"/>
-    <w:charset w:val="00"/>
-    <w:family w:val="roman"/>
-    <w:pitch w:val="variable"/>
-    <w:sig w:usb0="E0002AFF" w:usb1="C0007841" w:usb2="00000009" w:usb3="00000000" w:csb0="000001FF" w:csb1="00000000"/>
-  </w:font>
-  <w:font w:name="Wingdings">
-    <w:panose1 w:val="05000000000000000000"/>
-    <w:charset w:val="02"/>
-    <w:family w:val="auto"/>
-    <w:pitch w:val="variable"/>
-    <w:sig w:usb0="00000000" w:usb1="10000000" w:usb2="00000000" w:usb3="00000000" w:csb0="80000000" w:csb1="00000000"/>
-  </w:font>
-  <w:font w:name="Courier New">
-    <w:panose1 w:val="02070309020205020404"/>
-    <w:charset w:val="00"/>
-    <w:family w:val="modern"/>
-    <w:pitch w:val="fixed"/>
-    <w:sig w:usb0="E0002AFF" w:usb1="C0007843" w:usb2="00000009" w:usb3="00000000" w:csb0="000001FF" w:csb1="00000000"/>
-  </w:font>
-  <w:font w:name="Symbol">
-    <w:panose1 w:val="05050102010706020507"/>
-    <w:charset w:val="02"/>
-    <w:family w:val="roman"/>
-    <w:pitch w:val="variable"/>
-    <w:sig w:usb0="00000000" w:usb1="10000000" w:usb2="00000000" w:usb3="00000000" w:csb0="80000000" w:csb1="00000000"/>
-  </w:font>
-  <w:font w:name="OpenSymbol">
-    <w:altName w:val="Arial Unicode MS"/>
-    <w:charset w:val="02"/>
-    <w:family w:val="auto"/>
-    <w:pitch w:val="default"/>
-  </w:font>
-  <w:font w:name="Liberation Sans">
-    <w:altName w:val="Arial"/>
-    <w:charset w:val="01"/>
-    <w:family w:val="swiss"/>
-    <w:pitch w:val="variable"/>
-  </w:font>
-  <w:font w:name="Droid Sans Fallback">
-    <w:panose1 w:val="00000000000000000000"/>
-    <w:charset w:val="00"/>
-    <w:family w:val="roman"/>
-    <w:notTrueType/>
-    <w:pitch w:val="default"/>
-  </w:font>
-  <w:font w:name="DejaVu Sans">
-    <w:altName w:val="Times New Roman"/>
-    <w:panose1 w:val="00000000000000000000"/>
-    <w:charset w:val="00"/>
-    <w:family w:val="roman"/>
-    <w:notTrueType/>
-    <w:pitch w:val="default"/>
-  </w:font>
-  <w:font w:name="Arial">
-    <w:panose1 w:val="020B0604020202020204"/>
-    <w:charset w:val="00"/>
-    <w:family w:val="swiss"/>
-    <w:pitch w:val="variable"/>
-    <w:sig w:usb0="E0002AFF" w:usb1="C0007843" w:usb2="00000009" w:usb3="00000000" w:csb0="000001FF" w:csb1="00000000"/>
-  </w:font>
-  <w:font w:name="Tahoma">
-    <w:panose1 w:val="020B0604030504040204"/>
-    <w:charset w:val="00"/>
-    <w:family w:val="swiss"/>
-    <w:pitch w:val="variable"/>
-    <w:sig w:usb0="E1002EFF" w:usb1="C000605B" w:usb2="00000029" w:usb3="00000000" w:csb0="000101FF" w:csb1="00000000"/>
-  </w:font>
-  <w:font w:name="Calibri">
-    <w:panose1 w:val="020F0502020204030204"/>
-    <w:charset w:val="00"/>
-    <w:family w:val="swiss"/>
-    <w:pitch w:val="variable"/>
-    <w:sig w:usb0="E00002FF" w:usb1="4000ACFF" w:usb2="00000001" w:usb3="00000000" w:csb0="0000019F" w:csb1="00000000"/>
-  </w:font>
-  <w:font w:name="Times">
-    <w:panose1 w:val="02020603050405020304"/>
-    <w:charset w:val="00"/>
-    <w:family w:val="roman"/>
-    <w:pitch w:val="variable"/>
-    <w:sig w:usb0="E0002AFF" w:usb1="C0007841" w:usb2="00000009" w:usb3="00000000" w:csb0="000001FF" w:csb1="00000000"/>
-  </w:font>
-  <w:font w:name="Liberation Serif">
-    <w:altName w:val="Times New Roman"/>
-    <w:charset w:val="01"/>
-    <w:family w:val="roman"/>
-    <w:pitch w:val="variable"/>
-  </w:font>
-</w:fonts>
-</file>
-
-<file path=word/glossary/settings.xml><?xml version="1.0" encoding="utf-8"?>
-<w:settings xmlns:mc="http://schemas.openxmlformats.org/markup-compatibility/2006" xmlns:o="urn:schemas-microsoft-com:office:office" xmlns:r="http://schemas.openxmlformats.org/officeDocument/2006/relationships" xmlns:m="http://schemas.openxmlformats.org/officeDocument/2006/math" xmlns:v="urn:schemas-microsoft-com:vml" xmlns:w10="urn:schemas-microsoft-com:office:word" xmlns:w="http://schemas.openxmlformats.org/wordprocessingml/2006/main" xmlns:w14="http://schemas.microsoft.com/office/word/2010/wordml" xmlns:sl="http://schemas.openxmlformats.org/schemaLibrary/2006/main" mc:Ignorable="w14">
-  <w:view w:val="normal"/>
-  <w:defaultTabStop w:val="720"/>
-  <w:characterSpacingControl w:val="doNotCompress"/>
-  <w:compat>
-    <w:useFELayout/>
-    <w:compatSetting w:name="compatibilityMode" w:uri="http://schemas.microsoft.com/office/word" w:val="14"/>
-    <w:compatSetting w:name="overrideTableStyleFontSizeAndJustification" w:uri="http://schemas.microsoft.com/office/word" w:val="1"/>
-    <w:compatSetting w:name="enableOpenTypeFeatures" w:uri="http://schemas.microsoft.com/office/word" w:val="1"/>
-    <w:compatSetting w:name="doNotFlipMirrorIndents" w:uri="http://schemas.microsoft.com/office/word" w:val="1"/>
-  </w:compat>
-  <w:rsids>
-    <w:rsidRoot w:val="00D40D1D"/>
-    <w:rsid w:val="000A4157"/>
-    <w:rsid w:val="00D40D1D"/>
-  </w:rsids>
-  <m:mathPr>
-    <m:mathFont m:val="Cambria Math"/>
-    <m:brkBin m:val="before"/>
-    <m:brkBinSub m:val="--"/>
-    <m:smallFrac m:val="0"/>
-    <m:dispDef/>
-    <m:lMargin m:val="0"/>
-    <m:rMargin m:val="0"/>
-    <m:defJc m:val="centerGroup"/>
-    <m:wrapIndent m:val="1440"/>
-    <m:intLim m:val="subSup"/>
-    <m:naryLim m:val="undOvr"/>
-  </m:mathPr>
-  <w:themeFontLang w:val="en-US"/>
-  <w:clrSchemeMapping w:bg1="light1" w:t1="dark1" w:bg2="light2" w:t2="dark2" w:accent1="accent1" w:accent2="accent2" w:accent3="accent3" w:accent4="accent4" w:accent5="accent5" w:accent6="accent6" w:hyperlink="hyperlink" w:followedHyperlink="followedHyperlink"/>
-  <w:decimalSymbol w:val="."/>
-  <w:listSeparator w:val=","/>
-</w:settings>
-</file>
-
-<file path=word/glossary/styles.xml><?xml version="1.0" encoding="utf-8"?>
-<w:styles xmlns:mc="http://schemas.openxmlformats.org/markup-compatibility/2006" xmlns:r="http://schemas.openxmlformats.org/officeDocument/2006/relationships" xmlns:w="http://schemas.openxmlformats.org/wordprocessingml/2006/main" xmlns:w14="http://schemas.microsoft.com/office/word/2010/wordml" mc:Ignorable="w14">
-  <w:docDefaults>
-    <w:rPrDefault>
-      <w:rPr>
-        <w:rFonts w:asciiTheme="minorHAnsi" w:eastAsiaTheme="minorEastAsia" w:hAnsiTheme="minorHAnsi" w:cstheme="minorBidi"/>
-        <w:sz w:val="22"/>
-        <w:szCs w:val="22"/>
-        <w:lang w:val="en-US" w:eastAsia="en-US" w:bidi="ar-SA"/>
-      </w:rPr>
-    </w:rPrDefault>
-    <w:pPrDefault>
-      <w:pPr>
-        <w:spacing w:after="200" w:line="276" w:lineRule="auto"/>
-      </w:pPr>
-    </w:pPrDefault>
-  </w:docDefaults>
-  <w:latentStyles w:defLockedState="0" w:defUIPriority="99" w:defSemiHidden="1" w:defUnhideWhenUsed="1" w:defQFormat="0" w:count="267">
-    <w:lsdException w:name="Normal" w:semiHidden="0" w:uiPriority="0" w:unhideWhenUsed="0" w:qFormat="1"/>
-    <w:lsdException w:name="heading 1" w:semiHidden="0" w:uiPriority="9" w:unhideWhenUsed="0" w:qFormat="1"/>
-    <w:lsdException w:name="heading 2" w:uiPriority="9" w:qFormat="1"/>
-    <w:lsdException w:name="heading 3" w:uiPriority="9" w:qFormat="1"/>
-    <w:lsdException w:name="heading 4" w:uiPriority="9" w:qFormat="1"/>
-    <w:lsdException w:name="heading 5" w:uiPriority="9" w:qFormat="1"/>
-    <w:lsdException w:name="heading 6" w:uiPriority="9" w:qFormat="1"/>
-    <w:lsdException w:name="heading 7" w:uiPriority="9" w:qFormat="1"/>
-    <w:lsdException w:name="heading 8" w:uiPriority="9" w:qFormat="1"/>
-    <w:lsdException w:name="heading 9" w:uiPriority="9" w:qFormat="1"/>
-    <w:lsdException w:name="toc 1" w:uiPriority="39"/>
-    <w:lsdException w:name="toc 2" w:uiPriority="39"/>
-    <w:lsdException w:name="toc 3" w:uiPriority="39"/>
-    <w:lsdException w:name="toc 4" w:uiPriority="39"/>
-    <w:lsdException w:name="toc 5" w:uiPriority="39"/>
-    <w:lsdException w:name="toc 6" w:uiPriority="39"/>
-    <w:lsdException w:name="toc 7" w:uiPriority="39"/>
-    <w:lsdException w:name="toc 8" w:uiPriority="39"/>
-    <w:lsdException w:name="toc 9" w:uiPriority="39"/>
-    <w:lsdException w:name="caption" w:uiPriority="35" w:qFormat="1"/>
-    <w:lsdException w:name="Title" w:semiHidden="0" w:uiPriority="10" w:unhideWhenUsed="0" w:qFormat="1"/>
-    <w:lsdException w:name="Default Paragraph Font" w:uiPriority="1"/>
-    <w:lsdException w:name="Subtitle" w:semiHidden="0" w:uiPriority="11" w:unhideWhenUsed="0" w:qFormat="1"/>
-    <w:lsdException w:name="Strong" w:semiHidden="0" w:uiPriority="22" w:unhideWhenUsed="0" w:qFormat="1"/>
-    <w:lsdException w:name="Emphasis" w:semiHidden="0" w:uiPriority="20" w:unhideWhenUsed="0" w:qFormat="1"/>
-    <w:lsdException w:name="Table Grid" w:semiHidden="0" w:uiPriority="59" w:unhideWhenUsed="0"/>
-    <w:lsdException w:name="Placeholder Text" w:unhideWhenUsed="0"/>
-    <w:lsdException w:name="No Spacing" w:semiHidden="0" w:uiPriority="1" w:unhideWhenUsed="0" w:qFormat="1"/>
-    <w:lsdException w:name="Light Shading" w:semiHidden="0" w:uiPriority="60" w:unhideWhenUsed="0"/>
-    <w:lsdException w:name="Light List" w:semiHidden="0" w:uiPriority="61" w:unhideWhenUsed="0"/>
-    <w:lsdException w:name="Light Grid" w:semiHidden="0" w:uiPriority="62" w:unhideWhenUsed="0"/>
-    <w:lsdException w:name="Medium Shading 1" w:semiHidden="0" w:uiPriority="63" w:unhideWhenUsed="0"/>
-    <w:lsdException w:name="Medium Shading 2" w:semiHidden="0" w:uiPriority="64" w:unhideWhenUsed="0"/>
-    <w:lsdException w:name="Medium List 1" w:semiHidden="0" w:uiPriority="65" w:unhideWhenUsed="0"/>
-    <w:lsdException w:name="Medium List 2" w:semiHidden="0" w:uiPriority="66" w:unhideWhenUsed="0"/>
-    <w:lsdException w:name="Medium Grid 1" w:semiHidden="0" w:uiPriority="67" w:unhideWhenUsed="0"/>
-    <w:lsdException w:name="Medium Grid 2" w:semiHidden="0" w:uiPriority="68" w:unhideWhenUsed="0"/>
-    <w:lsdException w:name="Medium Grid 3" w:semiHidden="0" w:uiPriority="69" w:unhideWhenUsed="0"/>
-    <w:lsdException w:name="Dark List" w:semiHidden="0" w:uiPriority="70" w:unhideWhenUsed="0"/>
-    <w:lsdException w:name="Colorful Shading" w:semiHidden="0" w:uiPriority="71" w:unhideWhenUsed="0"/>
-    <w:lsdException w:name="Colorful List" w:semiHidden="0" w:uiPriority="72" w:unhideWhenUsed="0"/>
-    <w:lsdException w:name="Colorful Grid" w:semiHidden="0" w:uiPriority="73" w:unhideWhenUsed="0"/>
-    <w:lsdException w:name="Light Shading Accent 1" w:semiHidden="0" w:uiPriority="60" w:unhideWhenUsed="0"/>
-    <w:lsdException w:name="Light List Accent 1" w:semiHidden="0" w:uiPriority="61" w:unhideWhenUsed="0"/>
-    <w:lsdException w:name="Light Grid Accent 1" w:semiHidden="0" w:uiPriority="62" w:unhideWhenUsed="0"/>
-    <w:lsdException w:name="Medium Shading 1 Accent 1" w:semiHidden="0" w:uiPriority="63" w:unhideWhenUsed="0"/>
-    <w:lsdException w:name="Medium Shading 2 Accent 1" w:semiHidden="0" w:uiPriority="64" w:unhideWhenUsed="0"/>
-    <w:lsdException w:name="Medium List 1 Accent 1" w:semiHidden="0" w:uiPriority="65" w:unhideWhenUsed="0"/>
-    <w:lsdException w:name="Revision" w:unhideWhenUsed="0"/>
-    <w:lsdException w:name="List Paragraph" w:semiHidden="0" w:uiPriority="34" w:unhideWhenUsed="0" w:qFormat="1"/>
-    <w:lsdException w:name="Quote" w:semiHidden="0" w:uiPriority="29" w:unhideWhenUsed="0" w:qFormat="1"/>
-    <w:lsdException w:name="Intense Quote" w:semiHidden="0" w:uiPriority="30" w:unhideWhenUsed="0" w:qFormat="1"/>
-    <w:lsdException w:name="Medium List 2 Accent 1" w:semiHidden="0" w:uiPriority="66" w:unhideWhenUsed="0"/>
-    <w:lsdException w:name="Medium Grid 1 Accent 1" w:semiHidden="0" w:uiPriority="67" w:unhideWhenUsed="0"/>
-    <w:lsdException w:name="Medium Grid 2 Accent 1" w:semiHidden="0" w:uiPriority="68" w:unhideWhenUsed="0"/>
-    <w:lsdException w:name="Medium Grid 3 Accent 1" w:semiHidden="0" w:uiPriority="69" w:unhideWhenUsed="0"/>
-    <w:lsdException w:name="Dark List Accent 1" w:semiHidden="0" w:uiPriority="70" w:unhideWhenUsed="0"/>
-    <w:lsdException w:name="Colorful Shading Accent 1" w:semiHidden="0" w:uiPriority="71" w:unhideWhenUsed="0"/>
-    <w:lsdException w:name="Colorful List Accent 1" w:semiHidden="0" w:uiPriority="72" w:unhideWhenUsed="0"/>
-    <w:lsdException w:name="Colorful Grid Accent 1" w:semiHidden="0" w:uiPriority="73" w:unhideWhenUsed="0"/>
-    <w:lsdException w:name="Light Shading Accent 2" w:semiHidden="0" w:uiPriority="60" w:unhideWhenUsed="0"/>
-    <w:lsdException w:name="Light List Accent 2" w:semiHidden="0" w:uiPriority="61" w:unhideWhenUsed="0"/>
-    <w:lsdException w:name="Light Grid Accent 2" w:semiHidden="0" w:uiPriority="62" w:unhideWhenUsed="0"/>
-    <w:lsdException w:name="Medium Shading 1 Accent 2" w:semiHidden="0" w:uiPriority="63" w:unhideWhenUsed="0"/>
-    <w:lsdException w:name="Medium Shading 2 Accent 2" w:semiHidden="0" w:uiPriority="64" w:unhideWhenUsed="0"/>
-    <w:lsdException w:name="Medium List 1 Accent 2" w:semiHidden="0" w:uiPriority="65" w:unhideWhenUsed="0"/>
-    <w:lsdException w:name="Medium List 2 Accent 2" w:semiHidden="0" w:uiPriority="66" w:unhideWhenUsed="0"/>
-    <w:lsdException w:name="Medium Grid 1 Accent 2" w:semiHidden="0" w:uiPriority="67" w:unhideWhenUsed="0"/>
-    <w:lsdException w:name="Medium Grid 2 Accent 2" w:semiHidden="0" w:uiPriority="68" w:unhideWhenUsed="0"/>
-    <w:lsdException w:name="Medium Grid 3 Accent 2" w:semiHidden="0" w:uiPriority="69" w:unhideWhenUsed="0"/>
-    <w:lsdException w:name="Dark List Accent 2" w:semiHidden="0" w:uiPriority="70" w:unhideWhenUsed="0"/>
-    <w:lsdException w:name="Colorful Shading Accent 2" w:semiHidden="0" w:uiPriority="71" w:unhideWhenUsed="0"/>
-    <w:lsdException w:name="Colorful List Accent 2" w:semiHidden="0" w:uiPriority="72" w:unhideWhenUsed="0"/>
-    <w:lsdException w:name="Colorful Grid Accent 2" w:semiHidden="0" w:uiPriority="73" w:unhideWhenUsed="0"/>
-    <w:lsdException w:name="Light Shading Accent 3" w:semiHidden="0" w:uiPriority="60" w:unhideWhenUsed="0"/>
-    <w:lsdException w:name="Light List Accent 3" w:semiHidden="0" w:uiPriority="61" w:unhideWhenUsed="0"/>
-    <w:lsdException w:name="Light Grid Accent 3" w:semiHidden="0" w:uiPriority="62" w:unhideWhenUsed="0"/>
-    <w:lsdException w:name="Medium Shading 1 Accent 3" w:semiHidden="0" w:uiPriority="63" w:unhideWhenUsed="0"/>
-    <w:lsdException w:name="Medium Shading 2 Accent 3" w:semiHidden="0" w:uiPriority="64" w:unhideWhenUsed="0"/>
-    <w:lsdException w:name="Medium List 1 Accent 3" w:semiHidden="0" w:uiPriority="65" w:unhideWhenUsed="0"/>
-    <w:lsdException w:name="Medium List 2 Accent 3" w:semiHidden="0" w:uiPriority="66" w:unhideWhenUsed="0"/>
-    <w:lsdException w:name="Medium Grid 1 Accent 3" w:semiHidden="0" w:uiPriority="67" w:unhideWhenUsed="0"/>
-    <w:lsdException w:name="Medium Grid 2 Accent 3" w:semiHidden="0" w:uiPriority="68" w:unhideWhenUsed="0"/>
-    <w:lsdException w:name="Medium Grid 3 Accent 3" w:semiHidden="0" w:uiPriority="69" w:unhideWhenUsed="0"/>
-    <w:lsdException w:name="Dark List Accent 3" w:semiHidden="0" w:uiPriority="70" w:unhideWhenUsed="0"/>
-    <w:lsdException w:name="Colorful Shading Accent 3" w:semiHidden="0" w:uiPriority="71" w:unhideWhenUsed="0"/>
-    <w:lsdException w:name="Colorful List Accent 3" w:semiHidden="0" w:uiPriority="72" w:unhideWhenUsed="0"/>
-    <w:lsdException w:name="Colorful Grid Accent 3" w:semiHidden="0" w:uiPriority="73" w:unhideWhenUsed="0"/>
-    <w:lsdException w:name="Light Shading Accent 4" w:semiHidden="0" w:uiPriority="60" w:unhideWhenUsed="0"/>
-    <w:lsdException w:name="Light List Accent 4" w:semiHidden="0" w:uiPriority="61" w:unhideWhenUsed="0"/>
-    <w:lsdException w:name="Light Grid Accent 4" w:semiHidden="0" w:uiPriority="62" w:unhideWhenUsed="0"/>
-    <w:lsdException w:name="Medium Shading 1 Accent 4" w:semiHidden="0" w:uiPriority="63" w:unhideWhenUsed="0"/>
-    <w:lsdException w:name="Medium Shading 2 Accent 4" w:semiHidden="0" w:uiPriority="64" w:unhideWhenUsed="0"/>
-    <w:lsdException w:name="Medium List 1 Accent 4" w:semiHidden="0" w:uiPriority="65" w:unhideWhenUsed="0"/>
-    <w:lsdException w:name="Medium List 2 Accent 4" w:semiHidden="0" w:uiPriority="66" w:unhideWhenUsed="0"/>
-    <w:lsdException w:name="Medium Grid 1 Accent 4" w:semiHidden="0" w:uiPriority="67" w:unhideWhenUsed="0"/>
-    <w:lsdException w:name="Medium Grid 2 Accent 4" w:semiHidden="0" w:uiPriority="68" w:unhideWhenUsed="0"/>
-    <w:lsdException w:name="Medium Grid 3 Accent 4" w:semiHidden="0" w:uiPriority="69" w:unhideWhenUsed="0"/>
-    <w:lsdException w:name="Dark List Accent 4" w:semiHidden="0" w:uiPriority="70" w:unhideWhenUsed="0"/>
-    <w:lsdException w:name="Colorful Shading Accent 4" w:semiHidden="0" w:uiPriority="71" w:unhideWhenUsed="0"/>
-    <w:lsdException w:name="Colorful List Accent 4" w:semiHidden="0" w:uiPriority="72" w:unhideWhenUsed="0"/>
-    <w:lsdException w:name="Colorful Grid Accent 4" w:semiHidden="0" w:uiPriority="73" w:unhideWhenUsed="0"/>
-    <w:lsdException w:name="Light Shading Accent 5" w:semiHidden="0" w:uiPriority="60" w:unhideWhenUsed="0"/>
-    <w:lsdException w:name="Light List Accent 5" w:semiHidden="0" w:uiPriority="61" w:unhideWhenUsed="0"/>
-    <w:lsdException w:name="Light Grid Accent 5" w:semiHidden="0" w:uiPriority="62" w:unhideWhenUsed="0"/>
-    <w:lsdException w:name="Medium Shading 1 Accent 5" w:semiHidden="0" w:uiPriority="63" w:unhideWhenUsed="0"/>
-    <w:lsdException w:name="Medium Shading 2 Accent 5" w:semiHidden="0" w:uiPriority="64" w:unhideWhenUsed="0"/>
-    <w:lsdException w:name="Medium List 1 Accent 5" w:semiHidden="0" w:uiPriority="65" w:unhideWhenUsed="0"/>
-    <w:lsdException w:name="Medium List 2 Accent 5" w:semiHidden="0" w:uiPriority="66" w:unhideWhenUsed="0"/>
-    <w:lsdException w:name="Medium Grid 1 Accent 5" w:semiHidden="0" w:uiPriority="67" w:unhideWhenUsed="0"/>
-    <w:lsdException w:name="Medium Grid 2 Accent 5" w:semiHidden="0" w:uiPriority="68" w:unhideWhenUsed="0"/>
-    <w:lsdException w:name="Medium Grid 3 Accent 5" w:semiHidden="0" w:uiPriority="69" w:unhideWhenUsed="0"/>
-    <w:lsdException w:name="Dark List Accent 5" w:semiHidden="0" w:uiPriority="70" w:unhideWhenUsed="0"/>
-    <w:lsdException w:name="Colorful Shading Accent 5" w:semiHidden="0" w:uiPriority="71" w:unhideWhenUsed="0"/>
-    <w:lsdException w:name="Colorful List Accent 5" w:semiHidden="0" w:uiPriority="72" w:unhideWhenUsed="0"/>
-    <w:lsdException w:name="Colorful Grid Accent 5" w:semiHidden="0" w:uiPriority="73" w:unhideWhenUsed="0"/>
-    <w:lsdException w:name="Light Shading Accent 6" w:semiHidden="0" w:uiPriority="60" w:unhideWhenUsed="0"/>
-    <w:lsdException w:name="Light List Accent 6" w:semiHidden="0" w:uiPriority="61" w:unhideWhenUsed="0"/>
-    <w:lsdException w:name="Light Grid Accent 6" w:semiHidden="0" w:uiPriority="62" w:unhideWhenUsed="0"/>
-    <w:lsdException w:name="Medium Shading 1 Accent 6" w:semiHidden="0" w:uiPriority="63" w:unhideWhenUsed="0"/>
-    <w:lsdException w:name="Medium Shading 2 Accent 6" w:semiHidden="0" w:uiPriority="64" w:unhideWhenUsed="0"/>
-    <w:lsdException w:name="Medium List 1 Accent 6" w:semiHidden="0" w:uiPriority="65" w:unhideWhenUsed="0"/>
-    <w:lsdException w:name="Medium List 2 Accent 6" w:semiHidden="0" w:uiPriority="66" w:unhideWhenUsed="0"/>
-    <w:lsdException w:name="Medium Grid 1 Accent 6" w:semiHidden="0" w:uiPriority="67" w:unhideWhenUsed="0"/>
-    <w:lsdException w:name="Medium Grid 2 Accent 6" w:semiHidden="0" w:uiPriority="68" w:unhideWhenUsed="0"/>
-    <w:lsdException w:name="Medium Grid 3 Accent 6" w:semiHidden="0" w:uiPriority="69" w:unhideWhenUsed="0"/>
-    <w:lsdException w:name="Dark List Accent 6" w:semiHidden="0" w:uiPriority="70" w:unhideWhenUsed="0"/>
-    <w:lsdException w:name="Colorful Shading Accent 6" w:semiHidden="0" w:uiPriority="71" w:unhideWhenUsed="0"/>
-    <w:lsdException w:name="Colorful List Accent 6" w:semiHidden="0" w:uiPriority="72" w:unhideWhenUsed="0"/>
-    <w:lsdException w:name="Colorful Grid Accent 6" w:semiHidden="0" w:uiPriority="73" w:unhideWhenUsed="0"/>
-    <w:lsdException w:name="Subtle Emphasis" w:semiHidden="0" w:uiPriority="19" w:unhideWhenUsed="0" w:qFormat="1"/>
-    <w:lsdException w:name="Intense Emphasis" w:semiHidden="0" w:uiPriority="21" w:unhideWhenUsed="0" w:qFormat="1"/>
-    <w:lsdException w:name="Subtle Reference" w:semiHidden="0" w:uiPriority="31" w:unhideWhenUsed="0" w:qFormat="1"/>
-    <w:lsdException w:name="Intense Reference" w:semiHidden="0" w:uiPriority="32" w:unhideWhenUsed="0" w:qFormat="1"/>
-    <w:lsdException w:name="Book Title" w:semiHidden="0" w:uiPriority="33" w:unhideWhenUsed="0" w:qFormat="1"/>
-    <w:lsdException w:name="Bibliography" w:uiPriority="37"/>
-    <w:lsdException w:name="TOC Heading" w:uiPriority="39" w:qFormat="1"/>
-  </w:latentStyles>
-  <w:style w:type="paragraph" w:default="1" w:styleId="Normal">
-    <w:name w:val="Normal"/>
-    <w:qFormat/>
-    <w:rsid w:val="00D40D1D"/>
-    <w:rPr>
-      <w:rFonts w:cs="Times New Roman"/>
-      <w:sz w:val="3276"/>
-      <w:szCs w:val="3276"/>
-    </w:rPr>
-  </w:style>
-  <w:style w:type="character" w:default="1" w:styleId="DefaultParagraphFont">
-    <w:name w:val="Default Paragraph Font"/>
-    <w:uiPriority w:val="1"/>
-    <w:semiHidden/>
-    <w:unhideWhenUsed/>
-    <w:rsid w:val="00D40D1D"/>
-  </w:style>
-  <w:style w:type="table" w:default="1" w:styleId="TableNormal">
-    <w:name w:val="Normal Table"/>
-    <w:uiPriority w:val="99"/>
-    <w:semiHidden/>
-    <w:unhideWhenUsed/>
-    <w:tblPr>
-      <w:tblInd w:w="0" w:type="dxa"/>
-      <w:tblCellMar>
-        <w:top w:w="0" w:type="dxa"/>
-        <w:left w:w="108" w:type="dxa"/>
-        <w:bottom w:w="0" w:type="dxa"/>
-        <w:right w:w="108" w:type="dxa"/>
-      </w:tblCellMar>
-    </w:tblPr>
-  </w:style>
-  <w:style w:type="numbering" w:default="1" w:styleId="NoList">
-    <w:name w:val="No List"/>
-    <w:uiPriority w:val="99"/>
-    <w:semiHidden/>
-    <w:unhideWhenUsed/>
-  </w:style>
-  <w:style w:type="character" w:styleId="PlaceholderText">
-    <w:name w:val="Placeholder Text"/>
-    <w:basedOn w:val="DefaultParagraphFont"/>
-    <w:uiPriority w:val="99"/>
-    <w:semiHidden/>
-    <w:rsid w:val="00D40D1D"/>
-    <w:rPr>
-      <w:color w:val="808080"/>
-    </w:rPr>
-  </w:style>
-</w:styles>
-</file>
-
-<file path=word/glossary/stylesWithEffects.xml><?xml version="1.0" encoding="utf-8"?>
-<w:styles xmlns:wpc="http://schemas.microsoft.com/office/word/2010/wordprocessingCanvas" xmlns:mc="http://schemas.openxmlformats.org/markup-compatibility/2006" xmlns:o="urn:schemas-microsoft-com:office:office" xmlns:r="http://schemas.openxmlformats.org/officeDocument/2006/relationships" xmlns:m="http://schemas.openxmlformats.org/officeDocument/2006/math" xmlns:v="urn:schemas-microsoft-com:vml" xmlns:wp14="http://schemas.microsoft.com/office/word/2010/wordprocessingDrawing" xmlns:wp="http://schemas.openxmlformats.org/drawingml/2006/wordprocessingDrawing" xmlns:w10="urn:schemas-microsoft-com:office:word" xmlns:w="http://schemas.openxmlformats.org/wordprocessingml/2006/main" xmlns:w14="http://schemas.microsoft.com/office/word/2010/wordml" xmlns:wpg="http://schemas.microsoft.com/office/word/2010/wordprocessingGroup" xmlns:wpi="http://schemas.microsoft.com/office/word/2010/wordprocessingInk" xmlns:wne="http://schemas.microsoft.com/office/word/2006/wordml" xmlns:wps="http://schemas.microsoft.com/office/word/2010/wordprocessingShape" mc:Ignorable="w14 wp14">
-  <w:docDefaults>
-    <w:rPrDefault>
-      <w:rPr>
-        <w:rFonts w:asciiTheme="minorHAnsi" w:eastAsiaTheme="minorEastAsia" w:hAnsiTheme="minorHAnsi" w:cstheme="minorBidi"/>
-        <w:sz w:val="22"/>
-        <w:szCs w:val="22"/>
-        <w:lang w:val="en-US" w:eastAsia="en-US" w:bidi="ar-SA"/>
-      </w:rPr>
-    </w:rPrDefault>
-    <w:pPrDefault>
-      <w:pPr>
-        <w:spacing w:after="200" w:line="276" w:lineRule="auto"/>
-      </w:pPr>
-    </w:pPrDefault>
-  </w:docDefaults>
-  <w:latentStyles w:defLockedState="0" w:defUIPriority="99" w:defSemiHidden="1" w:defUnhideWhenUsed="1" w:defQFormat="0" w:count="267">
-    <w:lsdException w:name="Normal" w:semiHidden="0" w:uiPriority="0" w:unhideWhenUsed="0" w:qFormat="1"/>
-    <w:lsdException w:name="heading 1" w:semiHidden="0" w:uiPriority="9" w:unhideWhenUsed="0" w:qFormat="1"/>
-    <w:lsdException w:name="heading 2" w:uiPriority="9" w:qFormat="1"/>
-    <w:lsdException w:name="heading 3" w:uiPriority="9" w:qFormat="1"/>
-    <w:lsdException w:name="heading 4" w:uiPriority="9" w:qFormat="1"/>
-    <w:lsdException w:name="heading 5" w:uiPriority="9" w:qFormat="1"/>
-    <w:lsdException w:name="heading 6" w:uiPriority="9" w:qFormat="1"/>
-    <w:lsdException w:name="heading 7" w:uiPriority="9" w:qFormat="1"/>
-    <w:lsdException w:name="heading 8" w:uiPriority="9" w:qFormat="1"/>
-    <w:lsdException w:name="heading 9" w:uiPriority="9" w:qFormat="1"/>
-    <w:lsdException w:name="toc 1" w:uiPriority="39"/>
-    <w:lsdException w:name="toc 2" w:uiPriority="39"/>
-    <w:lsdException w:name="toc 3" w:uiPriority="39"/>
-    <w:lsdException w:name="toc 4" w:uiPriority="39"/>
-    <w:lsdException w:name="toc 5" w:uiPriority="39"/>
-    <w:lsdException w:name="toc 6" w:uiPriority="39"/>
-    <w:lsdException w:name="toc 7" w:uiPriority="39"/>
-    <w:lsdException w:name="toc 8" w:uiPriority="39"/>
-    <w:lsdException w:name="toc 9" w:uiPriority="39"/>
-    <w:lsdException w:name="caption" w:uiPriority="35" w:qFormat="1"/>
-    <w:lsdException w:name="Title" w:semiHidden="0" w:uiPriority="10" w:unhideWhenUsed="0" w:qFormat="1"/>
-    <w:lsdException w:name="Default Paragraph Font" w:uiPriority="1"/>
-    <w:lsdException w:name="Subtitle" w:semiHidden="0" w:uiPriority="11" w:unhideWhenUsed="0" w:qFormat="1"/>
-    <w:lsdException w:name="Strong" w:semiHidden="0" w:uiPriority="22" w:unhideWhenUsed="0" w:qFormat="1"/>
-    <w:lsdException w:name="Emphasis" w:semiHidden="0" w:uiPriority="20" w:unhideWhenUsed="0" w:qFormat="1"/>
-    <w:lsdException w:name="Table Grid" w:semiHidden="0" w:uiPriority="59" w:unhideWhenUsed="0"/>
-    <w:lsdException w:name="Placeholder Text" w:unhideWhenUsed="0"/>
-    <w:lsdException w:name="No Spacing" w:semiHidden="0" w:uiPriority="1" w:unhideWhenUsed="0" w:qFormat="1"/>
-    <w:lsdException w:name="Light Shading" w:semiHidden="0" w:uiPriority="60" w:unhideWhenUsed="0"/>
-    <w:lsdException w:name="Light List" w:semiHidden="0" w:uiPriority="61" w:unhideWhenUsed="0"/>
-    <w:lsdException w:name="Light Grid" w:semiHidden="0" w:uiPriority="62" w:unhideWhenUsed="0"/>
-    <w:lsdException w:name="Medium Shading 1" w:semiHidden="0" w:uiPriority="63" w:unhideWhenUsed="0"/>
-    <w:lsdException w:name="Medium Shading 2" w:semiHidden="0" w:uiPriority="64" w:unhideWhenUsed="0"/>
-    <w:lsdException w:name="Medium List 1" w:semiHidden="0" w:uiPriority="65" w:unhideWhenUsed="0"/>
-    <w:lsdException w:name="Medium List 2" w:semiHidden="0" w:uiPriority="66" w:unhideWhenUsed="0"/>
-    <w:lsdException w:name="Medium Grid 1" w:semiHidden="0" w:uiPriority="67" w:unhideWhenUsed="0"/>
-    <w:lsdException w:name="Medium Grid 2" w:semiHidden="0" w:uiPriority="68" w:unhideWhenUsed="0"/>
-    <w:lsdException w:name="Medium Grid 3" w:semiHidden="0" w:uiPriority="69" w:unhideWhenUsed="0"/>
-    <w:lsdException w:name="Dark List" w:semiHidden="0" w:uiPriority="70" w:unhideWhenUsed="0"/>
-    <w:lsdException w:name="Colorful Shading" w:semiHidden="0" w:uiPriority="71" w:unhideWhenUsed="0"/>
-    <w:lsdException w:name="Colorful List" w:semiHidden="0" w:uiPriority="72" w:unhideWhenUsed="0"/>
-    <w:lsdException w:name="Colorful Grid" w:semiHidden="0" w:uiPriority="73" w:unhideWhenUsed="0"/>
-    <w:lsdException w:name="Light Shading Accent 1" w:semiHidden="0" w:uiPriority="60" w:unhideWhenUsed="0"/>
-    <w:lsdException w:name="Light List Accent 1" w:semiHidden="0" w:uiPriority="61" w:unhideWhenUsed="0"/>
-    <w:lsdException w:name="Light Grid Accent 1" w:semiHidden="0" w:uiPriority="62" w:unhideWhenUsed="0"/>
-    <w:lsdException w:name="Medium Shading 1 Accent 1" w:semiHidden="0" w:uiPriority="63" w:unhideWhenUsed="0"/>
-    <w:lsdException w:name="Medium Shading 2 Accent 1" w:semiHidden="0" w:uiPriority="64" w:unhideWhenUsed="0"/>
-    <w:lsdException w:name="Medium List 1 Accent 1" w:semiHidden="0" w:uiPriority="65" w:unhideWhenUsed="0"/>
-    <w:lsdException w:name="Revision" w:unhideWhenUsed="0"/>
-    <w:lsdException w:name="List Paragraph" w:semiHidden="0" w:uiPriority="34" w:unhideWhenUsed="0" w:qFormat="1"/>
-    <w:lsdException w:name="Quote" w:semiHidden="0" w:uiPriority="29" w:unhideWhenUsed="0" w:qFormat="1"/>
-    <w:lsdException w:name="Intense Quote" w:semiHidden="0" w:uiPriority="30" w:unhideWhenUsed="0" w:qFormat="1"/>
-    <w:lsdException w:name="Medium List 2 Accent 1" w:semiHidden="0" w:uiPriority="66" w:unhideWhenUsed="0"/>
-    <w:lsdException w:name="Medium Grid 1 Accent 1" w:semiHidden="0" w:uiPriority="67" w:unhideWhenUsed="0"/>
-    <w:lsdException w:name="Medium Grid 2 Accent 1" w:semiHidden="0" w:uiPriority="68" w:unhideWhenUsed="0"/>
-    <w:lsdException w:name="Medium Grid 3 Accent 1" w:semiHidden="0" w:uiPriority="69" w:unhideWhenUsed="0"/>
-    <w:lsdException w:name="Dark List Accent 1" w:semiHidden="0" w:uiPriority="70" w:unhideWhenUsed="0"/>
-    <w:lsdException w:name="Colorful Shading Accent 1" w:semiHidden="0" w:uiPriority="71" w:unhideWhenUsed="0"/>
-    <w:lsdException w:name="Colorful List Accent 1" w:semiHidden="0" w:uiPriority="72" w:unhideWhenUsed="0"/>
-    <w:lsdException w:name="Colorful Grid Accent 1" w:semiHidden="0" w:uiPriority="73" w:unhideWhenUsed="0"/>
-    <w:lsdException w:name="Light Shading Accent 2" w:semiHidden="0" w:uiPriority="60" w:unhideWhenUsed="0"/>
-    <w:lsdException w:name="Light List Accent 2" w:semiHidden="0" w:uiPriority="61" w:unhideWhenUsed="0"/>
-    <w:lsdException w:name="Light Grid Accent 2" w:semiHidden="0" w:uiPriority="62" w:unhideWhenUsed="0"/>
-    <w:lsdException w:name="Medium Shading 1 Accent 2" w:semiHidden="0" w:uiPriority="63" w:unhideWhenUsed="0"/>
-    <w:lsdException w:name="Medium Shading 2 Accent 2" w:semiHidden="0" w:uiPriority="64" w:unhideWhenUsed="0"/>
-    <w:lsdException w:name="Medium List 1 Accent 2" w:semiHidden="0" w:uiPriority="65" w:unhideWhenUsed="0"/>
-    <w:lsdException w:name="Medium List 2 Accent 2" w:semiHidden="0" w:uiPriority="66" w:unhideWhenUsed="0"/>
-    <w:lsdException w:name="Medium Grid 1 Accent 2" w:semiHidden="0" w:uiPriority="67" w:unhideWhenUsed="0"/>
-    <w:lsdException w:name="Medium Grid 2 Accent 2" w:semiHidden="0" w:uiPriority="68" w:unhideWhenUsed="0"/>
-    <w:lsdException w:name="Medium Grid 3 Accent 2" w:semiHidden="0" w:uiPriority="69" w:unhideWhenUsed="0"/>
-    <w:lsdException w:name="Dark List Accent 2" w:semiHidden="0" w:uiPriority="70" w:unhideWhenUsed="0"/>
-    <w:lsdException w:name="Colorful Shading Accent 2" w:semiHidden="0" w:uiPriority="71" w:unhideWhenUsed="0"/>
-    <w:lsdException w:name="Colorful List Accent 2" w:semiHidden="0" w:uiPriority="72" w:unhideWhenUsed="0"/>
-    <w:lsdException w:name="Colorful Grid Accent 2" w:semiHidden="0" w:uiPriority="73" w:unhideWhenUsed="0"/>
-    <w:lsdException w:name="Light Shading Accent 3" w:semiHidden="0" w:uiPriority="60" w:unhideWhenUsed="0"/>
-    <w:lsdException w:name="Light List Accent 3" w:semiHidden="0" w:uiPriority="61" w:unhideWhenUsed="0"/>
-    <w:lsdException w:name="Light Grid Accent 3" w:semiHidden="0" w:uiPriority="62" w:unhideWhenUsed="0"/>
-    <w:lsdException w:name="Medium Shading 1 Accent 3" w:semiHidden="0" w:uiPriority="63" w:unhideWhenUsed="0"/>
-    <w:lsdException w:name="Medium Shading 2 Accent 3" w:semiHidden="0" w:uiPriority="64" w:unhideWhenUsed="0"/>
-    <w:lsdException w:name="Medium List 1 Accent 3" w:semiHidden="0" w:uiPriority="65" w:unhideWhenUsed="0"/>
-    <w:lsdException w:name="Medium List 2 Accent 3" w:semiHidden="0" w:uiPriority="66" w:unhideWhenUsed="0"/>
-    <w:lsdException w:name="Medium Grid 1 Accent 3" w:semiHidden="0" w:uiPriority="67" w:unhideWhenUsed="0"/>
-    <w:lsdException w:name="Medium Grid 2 Accent 3" w:semiHidden="0" w:uiPriority="68" w:unhideWhenUsed="0"/>
-    <w:lsdException w:name="Medium Grid 3 Accent 3" w:semiHidden="0" w:uiPriority="69" w:unhideWhenUsed="0"/>
-    <w:lsdException w:name="Dark List Accent 3" w:semiHidden="0" w:uiPriority="70" w:unhideWhenUsed="0"/>
-    <w:lsdException w:name="Colorful Shading Accent 3" w:semiHidden="0" w:uiPriority="71" w:unhideWhenUsed="0"/>
-    <w:lsdException w:name="Colorful List Accent 3" w:semiHidden="0" w:uiPriority="72" w:unhideWhenUsed="0"/>
-    <w:lsdException w:name="Colorful Grid Accent 3" w:semiHidden="0" w:uiPriority="73" w:unhideWhenUsed="0"/>
-    <w:lsdException w:name="Light Shading Accent 4" w:semiHidden="0" w:uiPriority="60" w:unhideWhenUsed="0"/>
-    <w:lsdException w:name="Light List Accent 4" w:semiHidden="0" w:uiPriority="61" w:unhideWhenUsed="0"/>
-    <w:lsdException w:name="Light Grid Accent 4" w:semiHidden="0" w:uiPriority="62" w:unhideWhenUsed="0"/>
-    <w:lsdException w:name="Medium Shading 1 Accent 4" w:semiHidden="0" w:uiPriority="63" w:unhideWhenUsed="0"/>
-    <w:lsdException w:name="Medium Shading 2 Accent 4" w:semiHidden="0" w:uiPriority="64" w:unhideWhenUsed="0"/>
-    <w:lsdException w:name="Medium List 1 Accent 4" w:semiHidden="0" w:uiPriority="65" w:unhideWhenUsed="0"/>
-    <w:lsdException w:name="Medium List 2 Accent 4" w:semiHidden="0" w:uiPriority="66" w:unhideWhenUsed="0"/>
-    <w:lsdException w:name="Medium Grid 1 Accent 4" w:semiHidden="0" w:uiPriority="67" w:unhideWhenUsed="0"/>
-    <w:lsdException w:name="Medium Grid 2 Accent 4" w:semiHidden="0" w:uiPriority="68" w:unhideWhenUsed="0"/>
-    <w:lsdException w:name="Medium Grid 3 Accent 4" w:semiHidden="0" w:uiPriority="69" w:unhideWhenUsed="0"/>
-    <w:lsdException w:name="Dark List Accent 4" w:semiHidden="0" w:uiPriority="70" w:unhideWhenUsed="0"/>
-    <w:lsdException w:name="Colorful Shading Accent 4" w:semiHidden="0" w:uiPriority="71" w:unhideWhenUsed="0"/>
-    <w:lsdException w:name="Colorful List Accent 4" w:semiHidden="0" w:uiPriority="72" w:unhideWhenUsed="0"/>
-    <w:lsdException w:name="Colorful Grid Accent 4" w:semiHidden="0" w:uiPriority="73" w:unhideWhenUsed="0"/>
-    <w:lsdException w:name="Light Shading Accent 5" w:semiHidden="0" w:uiPriority="60" w:unhideWhenUsed="0"/>
-    <w:lsdException w:name="Light List Accent 5" w:semiHidden="0" w:uiPriority="61" w:unhideWhenUsed="0"/>
-    <w:lsdException w:name="Light Grid Accent 5" w:semiHidden="0" w:uiPriority="62" w:unhideWhenUsed="0"/>
-    <w:lsdException w:name="Medium Shading 1 Accent 5" w:semiHidden="0" w:uiPriority="63" w:unhideWhenUsed="0"/>
-    <w:lsdException w:name="Medium Shading 2 Accent 5" w:semiHidden="0" w:uiPriority="64" w:unhideWhenUsed="0"/>
-    <w:lsdException w:name="Medium List 1 Accent 5" w:semiHidden="0" w:uiPriority="65" w:unhideWhenUsed="0"/>
-    <w:lsdException w:name="Medium List 2 Accent 5" w:semiHidden="0" w:uiPriority="66" w:unhideWhenUsed="0"/>
-    <w:lsdException w:name="Medium Grid 1 Accent 5" w:semiHidden="0" w:uiPriority="67" w:unhideWhenUsed="0"/>
-    <w:lsdException w:name="Medium Grid 2 Accent 5" w:semiHidden="0" w:uiPriority="68" w:unhideWhenUsed="0"/>
-    <w:lsdException w:name="Medium Grid 3 Accent 5" w:semiHidden="0" w:uiPriority="69" w:unhideWhenUsed="0"/>
-    <w:lsdException w:name="Dark List Accent 5" w:semiHidden="0" w:uiPriority="70" w:unhideWhenUsed="0"/>
-    <w:lsdException w:name="Colorful Shading Accent 5" w:semiHidden="0" w:uiPriority="71" w:unhideWhenUsed="0"/>
-    <w:lsdException w:name="Colorful List Accent 5" w:semiHidden="0" w:uiPriority="72" w:unhideWhenUsed="0"/>
-    <w:lsdException w:name="Colorful Grid Accent 5" w:semiHidden="0" w:uiPriority="73" w:unhideWhenUsed="0"/>
-    <w:lsdException w:name="Light Shading Accent 6" w:semiHidden="0" w:uiPriority="60" w:unhideWhenUsed="0"/>
-    <w:lsdException w:name="Light List Accent 6" w:semiHidden="0" w:uiPriority="61" w:unhideWhenUsed="0"/>
-    <w:lsdException w:name="Light Grid Accent 6" w:semiHidden="0" w:uiPriority="62" w:unhideWhenUsed="0"/>
-    <w:lsdException w:name="Medium Shading 1 Accent 6" w:semiHidden="0" w:uiPriority="63" w:unhideWhenUsed="0"/>
-    <w:lsdException w:name="Medium Shading 2 Accent 6" w:semiHidden="0" w:uiPriority="64" w:unhideWhenUsed="0"/>
-    <w:lsdException w:name="Medium List 1 Accent 6" w:semiHidden="0" w:uiPriority="65" w:unhideWhenUsed="0"/>
-    <w:lsdException w:name="Medium List 2 Accent 6" w:semiHidden="0" w:uiPriority="66" w:unhideWhenUsed="0"/>
-    <w:lsdException w:name="Medium Grid 1 Accent 6" w:semiHidden="0" w:uiPriority="67" w:unhideWhenUsed="0"/>
-    <w:lsdException w:name="Medium Grid 2 Accent 6" w:semiHidden="0" w:uiPriority="68" w:unhideWhenUsed="0"/>
-    <w:lsdException w:name="Medium Grid 3 Accent 6" w:semiHidden="0" w:uiPriority="69" w:unhideWhenUsed="0"/>
-    <w:lsdException w:name="Dark List Accent 6" w:semiHidden="0" w:uiPriority="70" w:unhideWhenUsed="0"/>
-    <w:lsdException w:name="Colorful Shading Accent 6" w:semiHidden="0" w:uiPriority="71" w:unhideWhenUsed="0"/>
-    <w:lsdException w:name="Colorful List Accent 6" w:semiHidden="0" w:uiPriority="72" w:unhideWhenUsed="0"/>
-    <w:lsdException w:name="Colorful Grid Accent 6" w:semiHidden="0" w:uiPriority="73" w:unhideWhenUsed="0"/>
-    <w:lsdException w:name="Subtle Emphasis" w:semiHidden="0" w:uiPriority="19" w:unhideWhenUsed="0" w:qFormat="1"/>
-    <w:lsdException w:name="Intense Emphasis" w:semiHidden="0" w:uiPriority="21" w:unhideWhenUsed="0" w:qFormat="1"/>
-    <w:lsdException w:name="Subtle Reference" w:semiHidden="0" w:uiPriority="31" w:unhideWhenUsed="0" w:qFormat="1"/>
-    <w:lsdException w:name="Intense Reference" w:semiHidden="0" w:uiPriority="32" w:unhideWhenUsed="0" w:qFormat="1"/>
-    <w:lsdException w:name="Book Title" w:semiHidden="0" w:uiPriority="33" w:unhideWhenUsed="0" w:qFormat="1"/>
-    <w:lsdException w:name="Bibliography" w:uiPriority="37"/>
-    <w:lsdException w:name="TOC Heading" w:uiPriority="39" w:qFormat="1"/>
-  </w:latentStyles>
-  <w:style w:type="paragraph" w:default="1" w:styleId="Normal">
-    <w:name w:val="Normal"/>
-    <w:qFormat/>
-    <w:rsid w:val="00D40D1D"/>
-    <w:rPr>
-      <w:rFonts w:cs="Times New Roman"/>
-      <w:sz w:val="3276"/>
-      <w:szCs w:val="3276"/>
-    </w:rPr>
-  </w:style>
-  <w:style w:type="character" w:default="1" w:styleId="DefaultParagraphFont">
-    <w:name w:val="Default Paragraph Font"/>
-    <w:uiPriority w:val="1"/>
-    <w:semiHidden/>
-    <w:unhideWhenUsed/>
-    <w:rsid w:val="00D40D1D"/>
-  </w:style>
-  <w:style w:type="table" w:default="1" w:styleId="TableNormal">
-    <w:name w:val="Normal Table"/>
-    <w:uiPriority w:val="99"/>
-    <w:semiHidden/>
-    <w:unhideWhenUsed/>
-    <w:tblPr>
-      <w:tblInd w:w="0" w:type="dxa"/>
-      <w:tblCellMar>
-        <w:top w:w="0" w:type="dxa"/>
-        <w:left w:w="108" w:type="dxa"/>
-        <w:bottom w:w="0" w:type="dxa"/>
-        <w:right w:w="108" w:type="dxa"/>
-      </w:tblCellMar>
-    </w:tblPr>
-  </w:style>
-  <w:style w:type="numbering" w:default="1" w:styleId="NoList">
-    <w:name w:val="No List"/>
-    <w:uiPriority w:val="99"/>
-    <w:semiHidden/>
-    <w:unhideWhenUsed/>
-  </w:style>
-  <w:style w:type="character" w:styleId="PlaceholderText">
-    <w:name w:val="Placeholder Text"/>
-    <w:basedOn w:val="DefaultParagraphFont"/>
-    <w:uiPriority w:val="99"/>
-    <w:semiHidden/>
-    <w:rsid w:val="00D40D1D"/>
-    <w:rPr>
-      <w:color w:val="808080"/>
-    </w:rPr>
-  </w:style>
-</w:styles>
-</file>
-
-<file path=word/glossary/webSettings.xml><?xml version="1.0" encoding="utf-8"?>
-<w:webSettings xmlns:mc="http://schemas.openxmlformats.org/markup-compatibility/2006" xmlns:r="http://schemas.openxmlformats.org/officeDocument/2006/relationships" xmlns:w="http://schemas.openxmlformats.org/wordprocessingml/2006/main" xmlns:w14="http://schemas.microsoft.com/office/word/2010/wordml" mc:Ignorable="w14">
-  <w:optimizeForBrowser/>
-  <w:allowPNG/>
-</w:webSettings>
 </file>
 
 <file path=word/theme/theme1.xml><?xml version="1.0" encoding="utf-8"?>
@@ -16458,7 +15994,7 @@
 </file>
 
 <file path=customXml/itemProps1.xml><?xml version="1.0" encoding="utf-8"?>
-<ds:datastoreItem xmlns:ds="http://schemas.openxmlformats.org/officeDocument/2006/customXml" ds:itemID="{4B0187C0-622E-495C-9AA8-A8E8C78BB7F1}">
+<ds:datastoreItem xmlns:ds="http://schemas.openxmlformats.org/officeDocument/2006/customXml" ds:itemID="{EE434704-438F-40F6-A699-125B2C64FD99}">
   <ds:schemaRefs>
     <ds:schemaRef ds:uri="http://schemas.openxmlformats.org/officeDocument/2006/bibliography"/>
   </ds:schemaRefs>

</xml_diff>

<commit_message>
doplnena zluta mista, po cteni : razzy, duchar
doplneny cv, doplneny casy do tabulek, nejaky pravopis
</commit_message>
<xml_diff>
--- a/TS_grantova_zadost_2016.docx
+++ b/TS_grantova_zadost_2016.docx
@@ -16,6 +16,8 @@
           <w:szCs w:val="28"/>
         </w:rPr>
       </w:pPr>
+      <w:bookmarkStart w:id="0" w:name="_GoBack"/>
+      <w:bookmarkEnd w:id="0"/>
     </w:p>
     <w:p>
       <w:pPr>
@@ -2110,7 +2112,7 @@
               <w:rPr>
                 <w:shd w:val="clear" w:color="auto" w:fill="FFFFFF"/>
               </w:rPr>
-              <w:t xml:space="preserve">Území aglomerace Ostrava/Frýdek-Místek/Karviná je v současnosti oblastí s nejvíce znečištěným ovzduším v České republice i v Evropě. Na území aglomerace bývají výrazně překračovány imisní limity polétavého prachu, benzenu, benzo(a)pyrenu, arsenu a dalších látek. Největším problémem Ostravska jsou vysoké koncentrace rakovinotvorného benzo[a]pyrenu. Tato látka se váže na polétavý prach (PM10, PM2,5 a menší) a vstupuje skrze dýchací systém a pokožku hluboko do lidského organizmu a vyvolává řadu zdravotních problémů. Benzo[a]pyren má rovněž vliv na vývoj plodu v těle matky a na kvalitu spermií. </w:t>
+              <w:t xml:space="preserve">Území aglomerace Ostrava/Frýdek-Místek/Karviná je v současnosti oblastí s nejvíce znečištěným ovzduším v České republice i v Evropě. Na území aglomerace bývají výrazně překračovány misní limity polétavého prachu, benzenu, benzo(a)pyrenu, arsenu a dalších látek. Největším problémem Ostravska jsou vysoké koncentrace rakovinotvorného benzo[a]pyrenu. Tato látka se váže na polétavý prach (PM10, PM2,5 a menší) a vstupuje skrze dýchací systém a pokožku hluboko do lidského organizmu a vyvolává řadu zdravotních problémů. Benzo[a]pyren má rovněž vliv na vývoj plodu v těle matky a na kvalitu spermií. </w:t>
             </w:r>
           </w:p>
           <w:p>
@@ -3052,8 +3054,6 @@
           <w:t>http://www.airqualitynow.eu/cz/about_indices_definition.php</w:t>
         </w:r>
       </w:hyperlink>
-      <w:bookmarkStart w:id="0" w:name="_GoBack"/>
-      <w:bookmarkEnd w:id="0"/>
     </w:p>
     <w:p>
       <w:r>
@@ -3342,7 +3342,7 @@
         <w:t xml:space="preserve"> :</w:t>
       </w:r>
       <w:r>
-        <w:t xml:space="preserve"> projekt ve formátu v jakém je navrhován má sloužit jako výzkum a návrh prototypového řešení, které by bylo možné vyrábět sériově a nasadit plošně. Plošné nasazení, průmyslová výroba a management obého </w:t>
+        <w:t xml:space="preserve"> projekt ve formátu v jakém je navrhován má sloužit jako výzkum a návrh prototypového řešení, které by bylo možné vyrábět sériově a nasadit plošně. Plošné nasazení, průmyslová výroba a management </w:t>
       </w:r>
       <w:r>
         <w:t xml:space="preserve">zmíněného </w:t>
@@ -3366,7 +3366,13 @@
         <w:t xml:space="preserve"> :</w:t>
       </w:r>
       <w:r>
-        <w:t xml:space="preserve"> projekt jak je navžen je realistický ve všech oblastech, ale je možné, že se vyskytnou problémy při konkrétní implementaci. Jednou z neznámých je například kvalita senzorů volně dostupných na trhu, další neznámou v součastné době představuje například realizace zabezpečení celé sítě a jejich prvků. Projekt má za cíl mimo jiné tyto neznámé definovat a navrhnout směry, jak se jim vyhnout, či jak je řešit. Například problému s nedostatečnou kvalitou senzorů by bylo možné </w:t>
+        <w:t xml:space="preserve"> projekt jak je nav</w:t>
+      </w:r>
+      <w:r>
+        <w:t>r</w:t>
+      </w:r>
+      <w:r>
+        <w:t xml:space="preserve">žen je realistický ve všech oblastech, ale je možné, že se vyskytnou problémy při konkrétní implementaci. Jednou z neznámých je například kvalita senzorů volně dostupných na trhu, další neznámou v současné době představuje například realizace zabezpečení celé sítě a jejich prvků. Projekt má za cíl mimo jiné tyto neznámé definovat a navrhnout směry, jak se jim vyhnout, či jak je řešit. Například problému s nedostatečnou kvalitou senzorů by bylo možné </w:t>
       </w:r>
       <w:r>
         <w:t xml:space="preserve">se </w:t>
@@ -3431,7 +3437,10 @@
         <w:t>školách</w:t>
       </w:r>
       <w:r>
-        <w:t>, které jsou nejvíce ohroženou částí populace. V předběžném</w:t>
+        <w:t>, které jsou nejvíce ohroženou částí populace. Vpředběžném</w:t>
+      </w:r>
+      <w:r>
+        <w:t xml:space="preserve"> </w:t>
       </w:r>
       <w:r>
         <w:t>výzkumu</w:t>
@@ -3813,13 +3822,34 @@
                 <w:rFonts w:asciiTheme="minorHAnsi" w:hAnsiTheme="minorHAnsi"/>
                 <w:sz w:val="20"/>
               </w:rPr>
-              <w:t>v objektech</w:t>
+              <w:t>v</w:t>
             </w:r>
             <w:r>
               <w:rPr>
                 <w:rFonts w:asciiTheme="minorHAnsi" w:hAnsiTheme="minorHAnsi"/>
                 <w:sz w:val="20"/>
               </w:rPr>
+              <w:t> </w:t>
+            </w:r>
+            <w:r>
+              <w:rPr>
+                <w:rFonts w:asciiTheme="minorHAnsi" w:hAnsiTheme="minorHAnsi"/>
+                <w:sz w:val="20"/>
+              </w:rPr>
+              <w:t>objektech</w:t>
+            </w:r>
+            <w:r>
+              <w:rPr>
+                <w:rFonts w:asciiTheme="minorHAnsi" w:hAnsiTheme="minorHAnsi"/>
+                <w:sz w:val="20"/>
+              </w:rPr>
+              <w:t xml:space="preserve"> </w:t>
+            </w:r>
+            <w:r>
+              <w:rPr>
+                <w:rFonts w:asciiTheme="minorHAnsi" w:hAnsiTheme="minorHAnsi"/>
+                <w:sz w:val="20"/>
+              </w:rPr>
               <w:t>ve správě města</w:t>
             </w:r>
             <w:r>
@@ -3827,13 +3857,27 @@
                 <w:rFonts w:asciiTheme="minorHAnsi" w:hAnsiTheme="minorHAnsi"/>
                 <w:sz w:val="20"/>
               </w:rPr>
-              <w:t>, stejně tak kmístům</w:t>
+              <w:t>, stejně tak k</w:t>
             </w:r>
             <w:r>
               <w:rPr>
                 <w:rFonts w:asciiTheme="minorHAnsi" w:hAnsiTheme="minorHAnsi"/>
                 <w:sz w:val="20"/>
               </w:rPr>
+              <w:t xml:space="preserve"> </w:t>
+            </w:r>
+            <w:r>
+              <w:rPr>
+                <w:rFonts w:asciiTheme="minorHAnsi" w:hAnsiTheme="minorHAnsi"/>
+                <w:sz w:val="20"/>
+              </w:rPr>
+              <w:t>místům</w:t>
+            </w:r>
+            <w:r>
+              <w:rPr>
+                <w:rFonts w:asciiTheme="minorHAnsi" w:hAnsiTheme="minorHAnsi"/>
+                <w:sz w:val="20"/>
+              </w:rPr>
               <w:t>,</w:t>
             </w:r>
             <w:r>
@@ -3863,6 +3907,7 @@
               <w:spacing w:line="240" w:lineRule="auto"/>
               <w:rPr>
                 <w:rFonts w:asciiTheme="minorHAnsi" w:hAnsiTheme="minorHAnsi"/>
+                <w:sz w:val="20"/>
               </w:rPr>
             </w:pPr>
             <w:r>
@@ -3929,22 +3974,28 @@
                 <w:rFonts w:asciiTheme="minorHAnsi" w:hAnsiTheme="minorHAnsi"/>
                 <w:sz w:val="20"/>
               </w:rPr>
-              <w:t xml:space="preserve"> nejen v </w:t>
-            </w:r>
-            <w:commentRangeStart w:id="3"/>
+              <w:t xml:space="preserve"> nejen v aplikaci sledující čistotu ovzduší v Ostravském kraji</w:t>
+            </w:r>
             <w:r>
               <w:rPr>
                 <w:rFonts w:asciiTheme="minorHAnsi" w:hAnsiTheme="minorHAnsi"/>
                 <w:sz w:val="20"/>
               </w:rPr>
-              <w:t>aplikaci sledující čistotu ovzduší v Ostravském kraji</w:t>
-            </w:r>
-            <w:commentRangeEnd w:id="3"/>
+              <w:t xml:space="preserve"> Smog Alarm (</w:t>
+            </w:r>
             <w:r>
               <w:rPr>
                 <w:rFonts w:asciiTheme="minorHAnsi" w:hAnsiTheme="minorHAnsi"/>
-              </w:rPr>
-              <w:commentReference w:id="3"/>
+                <w:sz w:val="20"/>
+              </w:rPr>
+              <w:t>http://www.cistenebe.cz/nase-projekty/aplikace/smogalarm</w:t>
+            </w:r>
+            <w:r>
+              <w:rPr>
+                <w:rFonts w:asciiTheme="minorHAnsi" w:hAnsiTheme="minorHAnsi"/>
+                <w:sz w:val="20"/>
+              </w:rPr>
+              <w:t>)</w:t>
             </w:r>
             <w:r>
               <w:rPr>
@@ -4542,6 +4593,13 @@
               </w:rPr>
               <w:t>Databáze naměřených dat a jejich vizualizace</w:t>
             </w:r>
+            <w:r>
+              <w:rPr>
+                <w:rFonts w:asciiTheme="minorHAnsi" w:hAnsiTheme="minorHAnsi"/>
+                <w:sz w:val="20"/>
+              </w:rPr>
+              <w:t>.</w:t>
+            </w:r>
           </w:p>
           <w:p>
             <w:pPr>
@@ -4567,6 +4625,13 @@
                 <w:sz w:val="20"/>
               </w:rPr>
               <w:t>školy</w:t>
+            </w:r>
+            <w:r>
+              <w:rPr>
+                <w:rFonts w:asciiTheme="minorHAnsi" w:hAnsiTheme="minorHAnsi"/>
+                <w:sz w:val="20"/>
+              </w:rPr>
+              <w:t>.</w:t>
             </w:r>
           </w:p>
         </w:tc>
@@ -5212,7 +5277,7 @@
                 <w:rFonts w:asciiTheme="minorHAnsi" w:hAnsiTheme="minorHAnsi" w:cs="Calibri"/>
                 <w:sz w:val="20"/>
               </w:rPr>
-              <w:t>Korelace s  daty třetích stran, otevření možnosti dlouhodobé spolupráce s organizacemi zabývajícími se primárně měřením kvality ovzduší</w:t>
+              <w:t>Korelace s daty třetích stran, otevření možnosti dlouhodobé spolupráce s organizacemi zabývajícími se primárně měřením kvality ovzduší</w:t>
             </w:r>
           </w:p>
         </w:tc>
@@ -5304,7 +5369,7 @@
                 <w:rFonts w:asciiTheme="minorHAnsi" w:hAnsiTheme="minorHAnsi" w:cs="Calibri"/>
                 <w:sz w:val="20"/>
               </w:rPr>
-              <w:t>Dlouhodobé testování predikčních modelů, zjednodušení predikčních modelů a jejich postupný vývoj. Připravit verzi řešení tak, aby byla schopná pracovat nejen s predikovanou situací, ale i jen s aktuálními daty.</w:t>
+              <w:t>Dlouhodobé testování predikčních modelů, zjednodušení predikčních modelů a jejich postupný vývoj. Připravit verzi řešení tak, aby byla schopná pracovat nejen s predikovanou situací, ale i jen s aktuálními daty</w:t>
             </w:r>
           </w:p>
         </w:tc>
@@ -6800,7 +6865,7 @@
           <w:lang w:val="en-US" w:eastAsia="en-US" w:bidi="ar-SA"/>
         </w:rPr>
         <w:drawing>
-          <wp:anchor distT="0" distB="0" distL="114300" distR="114300" simplePos="0" relativeHeight="251665408" behindDoc="0" locked="0" layoutInCell="1" allowOverlap="1" wp14:anchorId="40CDAA67" wp14:editId="2D0F129B">
+          <wp:anchor distT="0" distB="0" distL="114300" distR="114300" simplePos="0" relativeHeight="251665408" behindDoc="0" locked="0" layoutInCell="1" allowOverlap="1" wp14:anchorId="3874C3FD" wp14:editId="728F9AAC">
             <wp:simplePos x="0" y="0"/>
             <wp:positionH relativeFrom="column">
               <wp:posOffset>0</wp:posOffset>
@@ -6879,7 +6944,7 @@
           <w:lang w:val="en-US" w:eastAsia="en-US" w:bidi="ar-SA"/>
         </w:rPr>
         <w:drawing>
-          <wp:anchor distT="0" distB="0" distL="114300" distR="114300" simplePos="0" relativeHeight="251661312" behindDoc="0" locked="0" layoutInCell="1" allowOverlap="1" wp14:anchorId="36497EFA" wp14:editId="3C991F47">
+          <wp:anchor distT="0" distB="0" distL="114300" distR="114300" simplePos="0" relativeHeight="251661312" behindDoc="0" locked="0" layoutInCell="1" allowOverlap="1" wp14:anchorId="0A2DA98E" wp14:editId="14CE63D0">
             <wp:simplePos x="0" y="0"/>
             <wp:positionH relativeFrom="column">
               <wp:posOffset>0</wp:posOffset>
@@ -7005,7 +7070,7 @@
           <w:lang w:val="en-US" w:eastAsia="en-US" w:bidi="ar-SA"/>
         </w:rPr>
         <w:drawing>
-          <wp:inline distT="0" distB="0" distL="114300" distR="114300" wp14:anchorId="354EE083" wp14:editId="2E07DE6D">
+          <wp:inline distT="0" distB="0" distL="114300" distR="114300" wp14:anchorId="4CD7D105" wp14:editId="0E7A77F9">
             <wp:extent cx="1495425" cy="559435"/>
             <wp:effectExtent l="0" t="0" r="0" b="0"/>
             <wp:docPr id="10" name="Picture 7"/>
@@ -7097,7 +7162,7 @@
           <w:lang w:val="en-US" w:eastAsia="en-US" w:bidi="ar-SA"/>
         </w:rPr>
         <w:drawing>
-          <wp:inline distT="0" distB="0" distL="114300" distR="114300" wp14:anchorId="184D756A" wp14:editId="6E9E1795">
+          <wp:inline distT="0" distB="0" distL="114300" distR="114300" wp14:anchorId="0B59460E" wp14:editId="7AE13C35">
             <wp:extent cx="752475" cy="871220"/>
             <wp:effectExtent l="0" t="0" r="0" b="0"/>
             <wp:docPr id="11" name="Picture 13" descr="Výsledek obrázku pro Vysokou školou Bá&amp;ncaron;skou"/>
@@ -7141,7 +7206,7 @@
           <w:lang w:val="en-US" w:eastAsia="en-US" w:bidi="ar-SA"/>
         </w:rPr>
         <w:drawing>
-          <wp:inline distT="0" distB="0" distL="114300" distR="114300" wp14:anchorId="41FB922F" wp14:editId="6B23F402">
+          <wp:inline distT="0" distB="0" distL="114300" distR="114300" wp14:anchorId="2DCFB524" wp14:editId="1464F189">
             <wp:extent cx="1241425" cy="445135"/>
             <wp:effectExtent l="0" t="0" r="0" b="0"/>
             <wp:docPr id="12" name="Picture 12" descr="Výsledek obrázku pro Slezskou Univerzitou v Opav&amp;ecaron;"/>
@@ -7265,7 +7330,7 @@
           <w:lang w:val="en-US" w:eastAsia="en-US" w:bidi="ar-SA"/>
         </w:rPr>
         <w:drawing>
-          <wp:anchor distT="0" distB="0" distL="114300" distR="114300" simplePos="0" relativeHeight="251657216" behindDoc="0" locked="0" layoutInCell="1" allowOverlap="1" wp14:anchorId="5D54CFE2" wp14:editId="19B80551">
+          <wp:anchor distT="0" distB="0" distL="114300" distR="114300" simplePos="0" relativeHeight="251657216" behindDoc="0" locked="0" layoutInCell="1" allowOverlap="1" wp14:anchorId="7F92C4DF" wp14:editId="3C979061">
             <wp:simplePos x="0" y="0"/>
             <wp:positionH relativeFrom="column">
               <wp:posOffset>0</wp:posOffset>
@@ -7753,9 +7818,8 @@
             <w:r>
               <w:rPr>
                 <w:rFonts w:asciiTheme="minorHAnsi" w:hAnsiTheme="minorHAnsi" w:cs="Calibri"/>
-                <w:highlight w:val="yellow"/>
-              </w:rPr>
-              <w:t>doplnit</w:t>
+              </w:rPr>
+              <w:t>První fáze projektu (maximálně první rok)</w:t>
             </w:r>
           </w:p>
         </w:tc>
@@ -8140,9 +8204,14 @@
             <w:r>
               <w:rPr>
                 <w:rFonts w:asciiTheme="minorHAnsi" w:hAnsiTheme="minorHAnsi" w:cs="Calibri"/>
-                <w:highlight w:val="yellow"/>
-              </w:rPr>
-              <w:t>doplnit</w:t>
+              </w:rPr>
+              <w:t>První fáze projektu (maximálně první rok</w:t>
+            </w:r>
+            <w:r>
+              <w:rPr>
+                <w:rFonts w:asciiTheme="minorHAnsi" w:hAnsiTheme="minorHAnsi" w:cs="Calibri"/>
+              </w:rPr>
+              <w:t xml:space="preserve"> </w:t>
             </w:r>
           </w:p>
         </w:tc>
@@ -8521,9 +8590,8 @@
             <w:r>
               <w:rPr>
                 <w:rFonts w:asciiTheme="minorHAnsi" w:hAnsiTheme="minorHAnsi" w:cs="Calibri"/>
-                <w:highlight w:val="yellow"/>
-              </w:rPr>
-              <w:t>doplnit</w:t>
+              </w:rPr>
+              <w:t>První fáze projektu (maximálně první rok</w:t>
             </w:r>
           </w:p>
         </w:tc>
@@ -8920,9 +8988,8 @@
             <w:r>
               <w:rPr>
                 <w:rFonts w:asciiTheme="minorHAnsi" w:hAnsiTheme="minorHAnsi" w:cs="Calibri"/>
-                <w:highlight w:val="yellow"/>
-              </w:rPr>
-              <w:t>doplnit</w:t>
+              </w:rPr>
+              <w:t>po celou dobu řešení projektu</w:t>
             </w:r>
           </w:p>
         </w:tc>
@@ -9301,9 +9368,8 @@
             <w:r>
               <w:rPr>
                 <w:rFonts w:asciiTheme="minorHAnsi" w:hAnsiTheme="minorHAnsi" w:cs="Calibri"/>
-                <w:highlight w:val="yellow"/>
-              </w:rPr>
-              <w:t>doplnit</w:t>
+              </w:rPr>
+              <w:t>V prvním roce bude definován model a proběhne učení na datech třetích stran, v průběhu celého projektu bude dále upravována na základě výsledků testů</w:t>
             </w:r>
           </w:p>
         </w:tc>
@@ -9688,9 +9754,8 @@
             <w:r>
               <w:rPr>
                 <w:rFonts w:asciiTheme="minorHAnsi" w:hAnsiTheme="minorHAnsi" w:cs="Calibri"/>
-                <w:highlight w:val="yellow"/>
-              </w:rPr>
-              <w:t>doplnit</w:t>
+              </w:rPr>
+              <w:t>V prvním roce</w:t>
             </w:r>
           </w:p>
         </w:tc>
@@ -10069,9 +10134,8 @@
             <w:r>
               <w:rPr>
                 <w:rFonts w:asciiTheme="minorHAnsi" w:hAnsiTheme="minorHAnsi" w:cs="Calibri"/>
-                <w:highlight w:val="yellow"/>
-              </w:rPr>
-              <w:t>doplnit</w:t>
+              </w:rPr>
+              <w:t>V průběhu celého řešení v podobě testování modulů, ideálně v polovině doby řešení, tedy po 18 měsících by mělo být možné začít testovat celek</w:t>
             </w:r>
           </w:p>
         </w:tc>
@@ -11156,9 +11220,9 @@
         <w:tblLook w:val="0000" w:firstRow="0" w:lastRow="0" w:firstColumn="0" w:lastColumn="0" w:noHBand="0" w:noVBand="0"/>
       </w:tblPr>
       <w:tblGrid>
-        <w:gridCol w:w="4563"/>
+        <w:gridCol w:w="3111"/>
         <w:gridCol w:w="2008"/>
-        <w:gridCol w:w="2319"/>
+        <w:gridCol w:w="3771"/>
       </w:tblGrid>
       <w:tr>
         <w:tc>
@@ -11273,13 +11337,11 @@
               <w:ind w:left="388"/>
               <w:rPr>
                 <w:rFonts w:asciiTheme="minorHAnsi" w:hAnsiTheme="minorHAnsi" w:cs="Calibri"/>
-                <w:highlight w:val="yellow"/>
-              </w:rPr>
-            </w:pPr>
-            <w:r>
-              <w:rPr>
-                <w:rFonts w:asciiTheme="minorHAnsi" w:hAnsiTheme="minorHAnsi" w:cs="Calibri"/>
-                <w:highlight w:val="yellow"/>
+              </w:rPr>
+            </w:pPr>
+            <w:r>
+              <w:rPr>
+                <w:rFonts w:asciiTheme="minorHAnsi" w:hAnsiTheme="minorHAnsi" w:cs="Calibri"/>
               </w:rPr>
               <w:t xml:space="preserve">Rozpočet (dle šablony) </w:t>
             </w:r>
@@ -11302,13 +11364,11 @@
             <w:pPr>
               <w:rPr>
                 <w:rFonts w:asciiTheme="minorHAnsi" w:hAnsiTheme="minorHAnsi" w:cs="Calibri"/>
-                <w:highlight w:val="yellow"/>
-              </w:rPr>
-            </w:pPr>
-            <w:r>
-              <w:rPr>
-                <w:rFonts w:asciiTheme="minorHAnsi" w:hAnsiTheme="minorHAnsi" w:cs="Calibri"/>
-                <w:highlight w:val="yellow"/>
+              </w:rPr>
+            </w:pPr>
+            <w:r>
+              <w:rPr>
+                <w:rFonts w:asciiTheme="minorHAnsi" w:hAnsiTheme="minorHAnsi" w:cs="Calibri"/>
               </w:rPr>
               <w:t>povinná</w:t>
             </w:r>
@@ -11331,11 +11391,51 @@
           <w:p>
             <w:pPr>
               <w:snapToGrid w:val="0"/>
+            </w:pPr>
+            <w:r>
+              <w:rPr>
+                <w:rFonts w:asciiTheme="minorHAnsi" w:hAnsiTheme="minorHAnsi" w:cs="Calibri"/>
+              </w:rPr>
+              <w:t>grant</w:t>
+            </w:r>
+            <w:r>
+              <w:rPr>
+                <w:rFonts w:asciiTheme="minorHAnsi" w:hAnsiTheme="minorHAnsi" w:cs="Calibri"/>
+                <w:lang w:val="en-US"/>
+              </w:rPr>
+              <w:t>_naceneni.xlsx [resp. pdf]</w:t>
+            </w:r>
+          </w:p>
+          <w:p>
+            <w:pPr>
+              <w:snapToGrid w:val="0"/>
               <w:rPr>
                 <w:rFonts w:asciiTheme="minorHAnsi" w:hAnsiTheme="minorHAnsi" w:cs="Calibri"/>
                 <w:highlight w:val="yellow"/>
-              </w:rPr>
-            </w:pPr>
+                <w:lang w:val="en-US"/>
+              </w:rPr>
+            </w:pPr>
+            <w:r>
+              <w:rPr>
+                <w:rFonts w:asciiTheme="minorHAnsi" w:hAnsiTheme="minorHAnsi" w:cs="Calibri"/>
+                <w:lang w:val="en-US"/>
+              </w:rPr>
+              <w:t>grant_zduvodneni_nakladu.docx</w:t>
+            </w:r>
+            <w:r>
+              <w:rPr>
+                <w:rFonts w:asciiTheme="minorHAnsi" w:hAnsiTheme="minorHAnsi" w:cs="Calibri"/>
+                <w:lang w:val="en-US"/>
+              </w:rPr>
+              <w:t xml:space="preserve"> [resp. pdf</w:t>
+            </w:r>
+            <w:r>
+              <w:rPr>
+                <w:rFonts w:asciiTheme="minorHAnsi" w:hAnsiTheme="minorHAnsi" w:cs="Calibri"/>
+                <w:lang w:val="en-US"/>
+              </w:rPr>
+              <w:t>]</w:t>
+            </w:r>
           </w:p>
         </w:tc>
       </w:tr>
@@ -11419,12 +11519,50 @@
           </w:tcPr>
           <w:p>
             <w:pPr>
-              <w:snapToGrid w:val="0"/>
-              <w:rPr>
-                <w:rFonts w:asciiTheme="minorHAnsi" w:hAnsiTheme="minorHAnsi" w:cs="Calibri"/>
+              <w:rPr>
+                <w:rFonts w:cs="Calibri"/>
+              </w:rPr>
+            </w:pPr>
+            <w:r>
+              <w:rPr>
+                <w:rFonts w:cs="Calibri"/>
+              </w:rPr>
+              <w:t>CV_Dusek.pdf</w:t>
+            </w:r>
+            <w:r>
+              <w:rPr>
+                <w:rFonts w:cs="Calibri"/>
+              </w:rPr>
+              <w:br/>
+              <w:t>CV_PETRU_CZ.pdf</w:t>
+            </w:r>
+          </w:p>
+          <w:p>
+            <w:pPr>
+              <w:rPr>
+                <w:rFonts w:cs="Calibri"/>
+              </w:rPr>
+            </w:pPr>
+            <w:r>
+              <w:rPr>
+                <w:rFonts w:cs="Calibri"/>
+              </w:rPr>
+              <w:t>CV-Svoboda-EN.pdf</w:t>
+            </w:r>
+          </w:p>
+          <w:p>
+            <w:pPr>
+              <w:rPr>
+                <w:rFonts w:cs="Calibri"/>
                 <w:highlight w:val="yellow"/>
               </w:rPr>
             </w:pPr>
+            <w:r>
+              <w:rPr>
+                <w:rFonts w:cs="Calibri"/>
+              </w:rPr>
+              <w:t>CV_LIPINA_en.pdf</w:t>
+            </w:r>
           </w:p>
         </w:tc>
       </w:tr>
@@ -11451,13 +11589,11 @@
               <w:ind w:left="388"/>
               <w:rPr>
                 <w:rFonts w:asciiTheme="minorHAnsi" w:hAnsiTheme="minorHAnsi" w:cs="Calibri"/>
-                <w:highlight w:val="yellow"/>
-              </w:rPr>
-            </w:pPr>
-            <w:r>
-              <w:rPr>
-                <w:rFonts w:asciiTheme="minorHAnsi" w:hAnsiTheme="minorHAnsi" w:cs="Calibri"/>
-                <w:highlight w:val="yellow"/>
+              </w:rPr>
+            </w:pPr>
+            <w:r>
+              <w:rPr>
+                <w:rFonts w:asciiTheme="minorHAnsi" w:hAnsiTheme="minorHAnsi" w:cs="Calibri"/>
               </w:rPr>
               <w:t>Evidence (akcelerační program, ocenění, výsledek testování/experimentů, vyjádření experta, validační zpráva…)</w:t>
             </w:r>
@@ -11480,13 +11616,11 @@
             <w:pPr>
               <w:rPr>
                 <w:rFonts w:asciiTheme="minorHAnsi" w:hAnsiTheme="minorHAnsi" w:cs="Calibri"/>
-                <w:highlight w:val="yellow"/>
-              </w:rPr>
-            </w:pPr>
-            <w:r>
-              <w:rPr>
-                <w:rFonts w:asciiTheme="minorHAnsi" w:hAnsiTheme="minorHAnsi" w:cs="Calibri"/>
-                <w:highlight w:val="yellow"/>
+              </w:rPr>
+            </w:pPr>
+            <w:r>
+              <w:rPr>
+                <w:rFonts w:asciiTheme="minorHAnsi" w:hAnsiTheme="minorHAnsi" w:cs="Calibri"/>
               </w:rPr>
               <w:t>povinná</w:t>
             </w:r>
@@ -11511,9 +11645,14 @@
               <w:snapToGrid w:val="0"/>
               <w:rPr>
                 <w:rFonts w:asciiTheme="minorHAnsi" w:hAnsiTheme="minorHAnsi" w:cs="Calibri"/>
-                <w:highlight w:val="yellow"/>
-              </w:rPr>
-            </w:pPr>
+              </w:rPr>
+            </w:pPr>
+            <w:r>
+              <w:rPr>
+                <w:rFonts w:asciiTheme="minorHAnsi" w:hAnsiTheme="minorHAnsi" w:cs="Calibri"/>
+              </w:rPr>
+              <w:t>Není možno doložit, nic takového nebylo zatím provedeno</w:t>
+            </w:r>
           </w:p>
         </w:tc>
       </w:tr>
@@ -11540,13 +11679,11 @@
               <w:ind w:left="388"/>
               <w:rPr>
                 <w:rFonts w:asciiTheme="minorHAnsi" w:hAnsiTheme="minorHAnsi" w:cs="Calibri"/>
-                <w:highlight w:val="yellow"/>
-              </w:rPr>
-            </w:pPr>
-            <w:r>
-              <w:rPr>
-                <w:rFonts w:asciiTheme="minorHAnsi" w:hAnsiTheme="minorHAnsi" w:cs="Calibri"/>
-                <w:highlight w:val="yellow"/>
+              </w:rPr>
+            </w:pPr>
+            <w:r>
+              <w:rPr>
+                <w:rFonts w:asciiTheme="minorHAnsi" w:hAnsiTheme="minorHAnsi" w:cs="Calibri"/>
               </w:rPr>
               <w:t>Reference a doporučení (např. hodnocení mentora, hodnocení dosavadních uživatelů)</w:t>
             </w:r>
@@ -11569,13 +11706,11 @@
             <w:pPr>
               <w:rPr>
                 <w:rFonts w:asciiTheme="minorHAnsi" w:hAnsiTheme="minorHAnsi" w:cs="Calibri"/>
-                <w:highlight w:val="yellow"/>
-              </w:rPr>
-            </w:pPr>
-            <w:r>
-              <w:rPr>
-                <w:rFonts w:asciiTheme="minorHAnsi" w:hAnsiTheme="minorHAnsi" w:cs="Calibri"/>
-                <w:highlight w:val="yellow"/>
+              </w:rPr>
+            </w:pPr>
+            <w:r>
+              <w:rPr>
+                <w:rFonts w:asciiTheme="minorHAnsi" w:hAnsiTheme="minorHAnsi" w:cs="Calibri"/>
               </w:rPr>
               <w:t>nepovinná</w:t>
             </w:r>
@@ -11629,15 +11764,13 @@
               <w:ind w:left="388"/>
               <w:rPr>
                 <w:rFonts w:asciiTheme="minorHAnsi" w:hAnsiTheme="minorHAnsi" w:cs="Calibri"/>
-                <w:highlight w:val="yellow"/>
-              </w:rPr>
-            </w:pPr>
-            <w:bookmarkStart w:id="4" w:name="__DdeLink__1733_649516194"/>
-            <w:bookmarkEnd w:id="4"/>
-            <w:r>
-              <w:rPr>
-                <w:rFonts w:asciiTheme="minorHAnsi" w:hAnsiTheme="minorHAnsi" w:cs="Calibri"/>
-                <w:highlight w:val="yellow"/>
+              </w:rPr>
+            </w:pPr>
+            <w:bookmarkStart w:id="3" w:name="__DdeLink__1733_649516194"/>
+            <w:bookmarkEnd w:id="3"/>
+            <w:r>
+              <w:rPr>
+                <w:rFonts w:asciiTheme="minorHAnsi" w:hAnsiTheme="minorHAnsi" w:cs="Calibri"/>
               </w:rPr>
               <w:t xml:space="preserve">Výroční zpráva (doporučujeme odkaz na el. verzi) </w:t>
             </w:r>
@@ -11660,13 +11793,11 @@
             <w:pPr>
               <w:rPr>
                 <w:rFonts w:asciiTheme="minorHAnsi" w:hAnsiTheme="minorHAnsi" w:cs="Calibri"/>
-                <w:highlight w:val="yellow"/>
-              </w:rPr>
-            </w:pPr>
-            <w:r>
-              <w:rPr>
-                <w:rFonts w:asciiTheme="minorHAnsi" w:hAnsiTheme="minorHAnsi" w:cs="Calibri"/>
-                <w:highlight w:val="yellow"/>
+              </w:rPr>
+            </w:pPr>
+            <w:r>
+              <w:rPr>
+                <w:rFonts w:asciiTheme="minorHAnsi" w:hAnsiTheme="minorHAnsi" w:cs="Calibri"/>
               </w:rPr>
               <w:t>povinná</w:t>
             </w:r>
@@ -11691,9 +11822,14 @@
               <w:snapToGrid w:val="0"/>
               <w:rPr>
                 <w:rFonts w:asciiTheme="minorHAnsi" w:hAnsiTheme="minorHAnsi" w:cs="Calibri"/>
-                <w:highlight w:val="yellow"/>
-              </w:rPr>
-            </w:pPr>
+              </w:rPr>
+            </w:pPr>
+            <w:r>
+              <w:rPr>
+                <w:rFonts w:asciiTheme="minorHAnsi" w:hAnsiTheme="minorHAnsi" w:cs="Calibri"/>
+              </w:rPr>
+              <w:t>Labka, z.s. v době podání grantu existuje 11 měsíců neoficiálně a méně než rok oficiálně, výroční zpráva za rok fungování nebyla tedy ještě sepsána a schválena.</w:t>
+            </w:r>
           </w:p>
         </w:tc>
       </w:tr>
@@ -11720,13 +11856,11 @@
               <w:ind w:left="388"/>
               <w:rPr>
                 <w:rFonts w:asciiTheme="minorHAnsi" w:hAnsiTheme="minorHAnsi" w:cs="Calibri"/>
-                <w:highlight w:val="yellow"/>
-              </w:rPr>
-            </w:pPr>
-            <w:r>
-              <w:rPr>
-                <w:rFonts w:asciiTheme="minorHAnsi" w:hAnsiTheme="minorHAnsi" w:cs="Calibri"/>
-                <w:highlight w:val="yellow"/>
+              </w:rPr>
+            </w:pPr>
+            <w:r>
+              <w:rPr>
+                <w:rFonts w:asciiTheme="minorHAnsi" w:hAnsiTheme="minorHAnsi" w:cs="Calibri"/>
               </w:rPr>
               <w:t>Podrobnější popis projektu či technologie</w:t>
             </w:r>
@@ -11749,13 +11883,11 @@
             <w:pPr>
               <w:rPr>
                 <w:rFonts w:asciiTheme="minorHAnsi" w:hAnsiTheme="minorHAnsi" w:cs="Calibri"/>
-                <w:highlight w:val="yellow"/>
-              </w:rPr>
-            </w:pPr>
-            <w:r>
-              <w:rPr>
-                <w:rFonts w:asciiTheme="minorHAnsi" w:hAnsiTheme="minorHAnsi" w:cs="Calibri"/>
-                <w:highlight w:val="yellow"/>
+              </w:rPr>
+            </w:pPr>
+            <w:r>
+              <w:rPr>
+                <w:rFonts w:asciiTheme="minorHAnsi" w:hAnsiTheme="minorHAnsi" w:cs="Calibri"/>
               </w:rPr>
               <w:t>povinná</w:t>
             </w:r>
@@ -11780,9 +11912,44 @@
               <w:snapToGrid w:val="0"/>
               <w:rPr>
                 <w:rFonts w:asciiTheme="minorHAnsi" w:hAnsiTheme="minorHAnsi" w:cs="Calibri"/>
+              </w:rPr>
+            </w:pPr>
+            <w:r>
+              <w:rPr>
+                <w:rFonts w:asciiTheme="minorHAnsi" w:hAnsiTheme="minorHAnsi" w:cs="Calibri"/>
+              </w:rPr>
+              <w:t xml:space="preserve">Technologie neuronové sítě: </w:t>
+            </w:r>
+            <w:hyperlink r:id="rId30" w:history="1">
+              <w:r>
+                <w:rPr>
+                  <w:rStyle w:val="Hyperlink"/>
+                  <w:rFonts w:asciiTheme="minorHAnsi" w:hAnsiTheme="minorHAnsi" w:cs="Calibri"/>
+                </w:rPr>
+                <w:t>https://arxiv.org/pdf/1511.09249v1.pdf</w:t>
+              </w:r>
+            </w:hyperlink>
+          </w:p>
+          <w:p>
+            <w:pPr>
+              <w:snapToGrid w:val="0"/>
+              <w:rPr>
+                <w:rFonts w:asciiTheme="minorHAnsi" w:hAnsiTheme="minorHAnsi" w:cs="Calibri"/>
                 <w:highlight w:val="yellow"/>
               </w:rPr>
             </w:pPr>
+            <w:r>
+              <w:rPr>
+                <w:rFonts w:asciiTheme="minorHAnsi" w:hAnsiTheme="minorHAnsi" w:cs="Calibri"/>
+              </w:rPr>
+              <w:t xml:space="preserve">Technologie senzorů (spíše pro přehled): </w:t>
+            </w:r>
+            <w:r>
+              <w:rPr>
+                <w:rFonts w:asciiTheme="minorHAnsi" w:hAnsiTheme="minorHAnsi" w:cs="Calibri"/>
+              </w:rPr>
+              <w:t>http://www.libelium.com/calibrated-air-quality-gas-dust-particle-matter-pm10-smart-cities/</w:t>
+            </w:r>
           </w:p>
         </w:tc>
       </w:tr>
@@ -11809,13 +11976,11 @@
               <w:ind w:left="388"/>
               <w:rPr>
                 <w:rFonts w:asciiTheme="minorHAnsi" w:hAnsiTheme="minorHAnsi" w:cs="Calibri"/>
-                <w:highlight w:val="yellow"/>
-              </w:rPr>
-            </w:pPr>
-            <w:r>
-              <w:rPr>
-                <w:rFonts w:asciiTheme="minorHAnsi" w:hAnsiTheme="minorHAnsi" w:cs="Calibri"/>
-                <w:highlight w:val="yellow"/>
+              </w:rPr>
+            </w:pPr>
+            <w:r>
+              <w:rPr>
+                <w:rFonts w:asciiTheme="minorHAnsi" w:hAnsiTheme="minorHAnsi" w:cs="Calibri"/>
               </w:rPr>
               <w:t xml:space="preserve">Business model (Lean Canvas, finanční plán apod.) </w:t>
             </w:r>
@@ -11838,13 +12003,11 @@
             <w:pPr>
               <w:rPr>
                 <w:rFonts w:asciiTheme="minorHAnsi" w:hAnsiTheme="minorHAnsi" w:cs="Calibri"/>
-                <w:highlight w:val="yellow"/>
-              </w:rPr>
-            </w:pPr>
-            <w:r>
-              <w:rPr>
-                <w:rFonts w:asciiTheme="minorHAnsi" w:hAnsiTheme="minorHAnsi" w:cs="Calibri"/>
-                <w:highlight w:val="yellow"/>
+              </w:rPr>
+            </w:pPr>
+            <w:r>
+              <w:rPr>
+                <w:rFonts w:asciiTheme="minorHAnsi" w:hAnsiTheme="minorHAnsi" w:cs="Calibri"/>
               </w:rPr>
               <w:t>nepovinná</w:t>
             </w:r>
@@ -11869,7 +12032,6 @@
               <w:snapToGrid w:val="0"/>
               <w:rPr>
                 <w:rFonts w:asciiTheme="minorHAnsi" w:hAnsiTheme="minorHAnsi" w:cs="Calibri"/>
-                <w:highlight w:val="yellow"/>
               </w:rPr>
             </w:pPr>
           </w:p>
@@ -11893,8 +12055,8 @@
       </w:r>
     </w:p>
     <w:sectPr>
-      <w:headerReference w:type="default" r:id="rId30"/>
-      <w:footerReference w:type="default" r:id="rId31"/>
+      <w:headerReference w:type="default" r:id="rId31"/>
+      <w:footerReference w:type="default" r:id="rId32"/>
       <w:pgSz w:w="11906" w:h="16838"/>
       <w:pgMar w:top="1417" w:right="1417" w:bottom="1417" w:left="1417" w:header="708" w:footer="306" w:gutter="0"/>
       <w:cols w:space="720"/>
@@ -11927,22 +12089,8 @@
           <w:rFonts w:ascii="Liberation Serif" w:eastAsia="Droid Sans Fallback" w:hAnsi="Liberation Serif" w:cs="DejaVu Sans"/>
           <w:sz w:val="20"/>
           <w:szCs w:val="24"/>
-          <w:lang w:val="en-US"/>
         </w:rPr>
         <w:t>Hloupě napsáno, Láďo jsi schopný to nějak hezky předefinovat?</w:t>
-      </w:r>
-    </w:p>
-  </w:comment>
-  <w:comment w:id="3" w:author="Tomas Petru" w:date="2016-10-25T13:01:00Z" w:initials="TP">
-    <w:p>
-      <w:r>
-        <w:rPr>
-          <w:rFonts w:ascii="Liberation Serif" w:eastAsia="Droid Sans Fallback" w:hAnsi="Liberation Serif" w:cs="DejaVu Sans"/>
-          <w:sz w:val="20"/>
-          <w:szCs w:val="24"/>
-          <w:lang w:val="en-US"/>
-        </w:rPr>
-        <w:t>Link a název</w:t>
       </w:r>
     </w:p>
   </w:comment>
@@ -12279,7 +12427,7 @@
           <mc:AlternateContent>
             <mc:Choice Requires="wps">
               <w:drawing>
-                <wp:anchor distT="0" distB="0" distL="114300" distR="114300" simplePos="0" relativeHeight="251659264" behindDoc="0" locked="0" layoutInCell="0" allowOverlap="1" wp14:anchorId="4A9396E8" wp14:editId="1B11166E">
+                <wp:anchor distT="0" distB="0" distL="114300" distR="114300" simplePos="0" relativeHeight="251659264" behindDoc="0" locked="0" layoutInCell="0" allowOverlap="1" wp14:anchorId="73E36ACB" wp14:editId="7684DB83">
                   <wp:simplePos x="0" y="0"/>
                   <wp:positionH relativeFrom="rightMargin">
                     <wp:align>right</wp:align>
@@ -12424,7 +12572,19 @@
       <w:rPr>
         <w:highlight w:val="yellow"/>
       </w:rPr>
-      <w:t>Verze: 0.9, release candidate, 21.10. 2016</w:t>
+      <w:t xml:space="preserve">Verze: 0.9, release candidate, </w:t>
+    </w:r>
+    <w:r>
+      <w:rPr>
+        <w:highlight w:val="yellow"/>
+      </w:rPr>
+      <w:t>3</w:t>
+    </w:r>
+    <w:r>
+      <w:rPr>
+        <w:highlight w:val="yellow"/>
+      </w:rPr>
+      <w:t>1.10. 2016</w:t>
     </w:r>
     <w:r>
       <w:rPr>
@@ -12432,7 +12592,7 @@
         <w:lang w:val="en-US" w:eastAsia="en-US" w:bidi="ar-SA"/>
       </w:rPr>
       <w:drawing>
-        <wp:inline distT="0" distB="0" distL="0" distR="0" wp14:anchorId="65705034" wp14:editId="20C1B99A">
+        <wp:inline distT="0" distB="0" distL="0" distR="0" wp14:anchorId="230FDDCA" wp14:editId="32BC4C80">
           <wp:extent cx="2012315" cy="908685"/>
           <wp:effectExtent l="0" t="0" r="0" b="0"/>
           <wp:docPr id="21" name="Image1"/>
@@ -14427,6 +14587,11 @@
       <w:color w:val="808080"/>
     </w:rPr>
   </w:style>
+  <w:style w:type="character" w:customStyle="1" w:styleId="css-truncate">
+    <w:name w:val="css-truncate"/>
+    <w:basedOn w:val="DefaultParagraphFont"/>
+    <w:rsid w:val="005D759B"/>
+  </w:style>
 </w:styles>
 </file>
 
@@ -15700,6 +15865,11 @@
     <w:rPr>
       <w:color w:val="808080"/>
     </w:rPr>
+  </w:style>
+  <w:style w:type="character" w:customStyle="1" w:styleId="css-truncate">
+    <w:name w:val="css-truncate"/>
+    <w:basedOn w:val="DefaultParagraphFont"/>
+    <w:rsid w:val="005D759B"/>
   </w:style>
 </w:styles>
 </file>
@@ -15994,7 +16164,7 @@
 </file>
 
 <file path=customXml/itemProps1.xml><?xml version="1.0" encoding="utf-8"?>
-<ds:datastoreItem xmlns:ds="http://schemas.openxmlformats.org/officeDocument/2006/customXml" ds:itemID="{EE434704-438F-40F6-A699-125B2C64FD99}">
+<ds:datastoreItem xmlns:ds="http://schemas.openxmlformats.org/officeDocument/2006/customXml" ds:itemID="{38FD26E2-9C0D-4450-98C4-0D4F34215C05}">
   <ds:schemaRefs>
     <ds:schemaRef ds:uri="http://schemas.openxmlformats.org/officeDocument/2006/bibliography"/>
   </ds:schemaRefs>

</xml_diff>

<commit_message>
upravena celkova zadana castka
</commit_message>
<xml_diff>
--- a/TS_grantova_zadost_2016.docx
+++ b/TS_grantova_zadost_2016.docx
@@ -16,8 +16,6 @@
           <w:szCs w:val="28"/>
         </w:rPr>
       </w:pPr>
-      <w:bookmarkStart w:id="0" w:name="_GoBack"/>
-      <w:bookmarkEnd w:id="0"/>
     </w:p>
     <w:p>
       <w:pPr>
@@ -1813,8 +1811,10 @@
                 <w:rFonts w:asciiTheme="minorHAnsi" w:hAnsiTheme="minorHAnsi" w:cs="Calibri"/>
                 <w:lang w:eastAsia="cs-CZ"/>
               </w:rPr>
-              <w:t>1 580 000</w:t>
-            </w:r>
+              <w:t>1 335 021 (resp. 1 835 021)</w:t>
+            </w:r>
+            <w:bookmarkStart w:id="0" w:name="_GoBack"/>
+            <w:bookmarkEnd w:id="0"/>
           </w:p>
         </w:tc>
         <w:tc>
@@ -1875,7 +1875,21 @@
                 <w:rFonts w:asciiTheme="minorHAnsi" w:hAnsiTheme="minorHAnsi" w:cs="Calibri"/>
                 <w:lang w:eastAsia="cs-CZ"/>
               </w:rPr>
-              <w:t>1 580 000</w:t>
+              <w:t>1 335 021 (</w:t>
+            </w:r>
+            <w:r>
+              <w:rPr>
+                <w:rFonts w:asciiTheme="minorHAnsi" w:hAnsiTheme="minorHAnsi" w:cs="Calibri"/>
+                <w:lang w:eastAsia="cs-CZ"/>
+              </w:rPr>
+              <w:t xml:space="preserve">resp. </w:t>
+            </w:r>
+            <w:r>
+              <w:rPr>
+                <w:rFonts w:asciiTheme="minorHAnsi" w:hAnsiTheme="minorHAnsi" w:cs="Calibri"/>
+                <w:lang w:eastAsia="cs-CZ"/>
+              </w:rPr>
+              <w:t>1 835 021)</w:t>
             </w:r>
           </w:p>
         </w:tc>
@@ -12427,7 +12441,7 @@
           <mc:AlternateContent>
             <mc:Choice Requires="wps">
               <w:drawing>
-                <wp:anchor distT="0" distB="0" distL="114300" distR="114300" simplePos="0" relativeHeight="251659264" behindDoc="0" locked="0" layoutInCell="0" allowOverlap="1" wp14:anchorId="73E36ACB" wp14:editId="7684DB83">
+                <wp:anchor distT="0" distB="0" distL="114300" distR="114300" simplePos="0" relativeHeight="251659264" behindDoc="0" locked="0" layoutInCell="0" allowOverlap="1" wp14:anchorId="2484E116" wp14:editId="18BBC75E">
                   <wp:simplePos x="0" y="0"/>
                   <wp:positionH relativeFrom="rightMargin">
                     <wp:align>right</wp:align>
@@ -16164,7 +16178,7 @@
 </file>
 
 <file path=customXml/itemProps1.xml><?xml version="1.0" encoding="utf-8"?>
-<ds:datastoreItem xmlns:ds="http://schemas.openxmlformats.org/officeDocument/2006/customXml" ds:itemID="{38FD26E2-9C0D-4450-98C4-0D4F34215C05}">
+<ds:datastoreItem xmlns:ds="http://schemas.openxmlformats.org/officeDocument/2006/customXml" ds:itemID="{21907B35-FB70-4CE8-B153-DB35E0316E5C}">
   <ds:schemaRefs>
     <ds:schemaRef ds:uri="http://schemas.openxmlformats.org/officeDocument/2006/bibliography"/>
   </ds:schemaRefs>

</xml_diff>